<commit_message>
Added design to Documentation
</commit_message>
<xml_diff>
--- a/Project Documentation.docx
+++ b/Project Documentation.docx
@@ -48,142 +48,44 @@
           <w:sz w:val="24"/>
         </w:rPr>
       </w:pPr>
-      <w:proofErr w:type="gramStart"/>
       <w:r>
         <w:rPr>
           <w:i/>
           <w:sz w:val="24"/>
         </w:rPr>
-        <w:t>by</w:t>
-      </w:r>
-      <w:proofErr w:type="gramEnd"/>
+        <w:t>by Bríana Lee, Ciarán Toman, Dylan Irwin, Kevin McGonagle</w:t>
+      </w:r>
       <w:r>
         <w:rPr>
           <w:i/>
           <w:sz w:val="24"/>
         </w:rPr>
-        <w:t xml:space="preserve"> </w:t>
-      </w:r>
-      <w:proofErr w:type="spellStart"/>
-      <w:r>
+        <w:t>, Kyle Doherty,</w:t>
+      </w:r>
+    </w:p>
+    <w:p>
+      <w:pPr>
+        <w:jc w:val="center"/>
         <w:rPr>
           <w:i/>
           <w:sz w:val="24"/>
         </w:rPr>
-        <w:t>Bríana</w:t>
-      </w:r>
-      <w:proofErr w:type="spellEnd"/>
+      </w:pPr>
       <w:r>
         <w:rPr>
           <w:i/>
           <w:sz w:val="24"/>
         </w:rPr>
-        <w:t xml:space="preserve"> Lee, </w:t>
-      </w:r>
-      <w:proofErr w:type="spellStart"/>
-      <w:r>
+        <w:t>Rory Friel &amp; Shaun Haugh.</w:t>
+      </w:r>
+    </w:p>
+    <w:p>
+      <w:pPr>
+        <w:jc w:val="center"/>
         <w:rPr>
           <w:i/>
           <w:sz w:val="24"/>
         </w:rPr>
-        <w:t>Ciarán</w:t>
-      </w:r>
-      <w:proofErr w:type="spellEnd"/>
-      <w:r>
-        <w:rPr>
-          <w:i/>
-          <w:sz w:val="24"/>
-        </w:rPr>
-        <w:t xml:space="preserve"> </w:t>
-      </w:r>
-      <w:proofErr w:type="spellStart"/>
-      <w:r>
-        <w:rPr>
-          <w:i/>
-          <w:sz w:val="24"/>
-        </w:rPr>
-        <w:t>Toman</w:t>
-      </w:r>
-      <w:proofErr w:type="spellEnd"/>
-      <w:r>
-        <w:rPr>
-          <w:i/>
-          <w:sz w:val="24"/>
-        </w:rPr>
-        <w:t xml:space="preserve">, Dylan Irwin, Kevin </w:t>
-      </w:r>
-      <w:proofErr w:type="spellStart"/>
-      <w:r>
-        <w:rPr>
-          <w:i/>
-          <w:sz w:val="24"/>
-        </w:rPr>
-        <w:t>McGonagle</w:t>
-      </w:r>
-      <w:proofErr w:type="spellEnd"/>
-      <w:r>
-        <w:rPr>
-          <w:i/>
-          <w:sz w:val="24"/>
-        </w:rPr>
-        <w:t>, Kyle Doherty,</w:t>
-      </w:r>
-    </w:p>
-    <w:p>
-      <w:pPr>
-        <w:jc w:val="center"/>
-        <w:rPr>
-          <w:i/>
-          <w:sz w:val="24"/>
-        </w:rPr>
-      </w:pPr>
-      <w:r>
-        <w:rPr>
-          <w:i/>
-          <w:sz w:val="24"/>
-        </w:rPr>
-        <w:t xml:space="preserve">Rory </w:t>
-      </w:r>
-      <w:proofErr w:type="spellStart"/>
-      <w:r>
-        <w:rPr>
-          <w:i/>
-          <w:sz w:val="24"/>
-        </w:rPr>
-        <w:t>Friel</w:t>
-      </w:r>
-      <w:proofErr w:type="spellEnd"/>
-      <w:r>
-        <w:rPr>
-          <w:i/>
-          <w:sz w:val="24"/>
-        </w:rPr>
-        <w:t xml:space="preserve"> &amp; Shaun </w:t>
-      </w:r>
-      <w:proofErr w:type="spellStart"/>
-      <w:r>
-        <w:rPr>
-          <w:i/>
-          <w:sz w:val="24"/>
-        </w:rPr>
-        <w:t>Haugh</w:t>
-      </w:r>
-      <w:proofErr w:type="spellEnd"/>
-      <w:r>
-        <w:rPr>
-          <w:i/>
-          <w:sz w:val="24"/>
-        </w:rPr>
-        <w:t>.</w:t>
-      </w:r>
-    </w:p>
-    <w:p>
-      <w:pPr>
-        <w:jc w:val="center"/>
-        <w:rPr>
-          <w:i/>
-          <w:sz w:val="24"/>
-        </w:rPr>
       </w:pPr>
     </w:p>
     <w:p>
@@ -262,23 +164,7 @@
           <w:sz w:val="40"/>
         </w:rPr>
         <w:lastRenderedPageBreak/>
-        <w:t xml:space="preserve">Original Requirements </w:t>
-      </w:r>
-      <w:proofErr w:type="gramStart"/>
-      <w:r>
-        <w:rPr>
-          <w:b/>
-          <w:sz w:val="40"/>
-        </w:rPr>
-        <w:t>For</w:t>
-      </w:r>
-      <w:proofErr w:type="gramEnd"/>
-      <w:r>
-        <w:rPr>
-          <w:b/>
-          <w:sz w:val="40"/>
-        </w:rPr>
-        <w:t xml:space="preserve"> The Project</w:t>
+        <w:t>Original Requirements For The Project</w:t>
       </w:r>
     </w:p>
     <w:p>
@@ -317,21 +203,7 @@
           <w:sz w:val="24"/>
           <w:szCs w:val="24"/>
         </w:rPr>
-        <w:t>An automated pipeline MUST be demonstrated. Without this a maximum of 40% can be</w:t>
-      </w:r>
-      <w:r>
-        <w:rPr>
-          <w:sz w:val="24"/>
-          <w:szCs w:val="24"/>
-        </w:rPr>
-        <w:t xml:space="preserve"> </w:t>
-      </w:r>
-      <w:r>
-        <w:rPr>
-          <w:sz w:val="24"/>
-          <w:szCs w:val="24"/>
-        </w:rPr>
-        <w:t>awarded.</w:t>
+        <w:t>An automated pipeline MUST be demonstrated. Without this a maximum of 40% can be awarded.</w:t>
       </w:r>
     </w:p>
     <w:p>
@@ -378,23 +250,7 @@
           <w:sz w:val="24"/>
           <w:szCs w:val="24"/>
         </w:rPr>
-        <w:t xml:space="preserve">Install </w:t>
-      </w:r>
-      <w:proofErr w:type="spellStart"/>
-      <w:r>
-        <w:rPr>
-          <w:sz w:val="24"/>
-          <w:szCs w:val="24"/>
-        </w:rPr>
-        <w:t>jacoco</w:t>
-      </w:r>
-      <w:proofErr w:type="spellEnd"/>
-      <w:r>
-        <w:rPr>
-          <w:sz w:val="24"/>
-          <w:szCs w:val="24"/>
-        </w:rPr>
-        <w:t xml:space="preserve"> for code coverage</w:t>
+        <w:t>Install jacoco for code coverage</w:t>
       </w:r>
       <w:r>
         <w:rPr>
@@ -441,46 +297,14 @@
           <w:sz w:val="24"/>
           <w:szCs w:val="24"/>
         </w:rPr>
-        <w:t xml:space="preserve">Use </w:t>
-      </w:r>
-      <w:proofErr w:type="spellStart"/>
-      <w:r>
-        <w:rPr>
-          <w:sz w:val="24"/>
-          <w:szCs w:val="24"/>
-        </w:rPr>
-        <w:t>junit</w:t>
-      </w:r>
-      <w:proofErr w:type="spellEnd"/>
-      <w:r>
-        <w:rPr>
-          <w:sz w:val="24"/>
-          <w:szCs w:val="24"/>
-        </w:rPr>
-        <w:t xml:space="preserve"> tests to test your code; make a suite of tests to run before</w:t>
-      </w:r>
-      <w:r>
-        <w:rPr>
-          <w:sz w:val="24"/>
-          <w:szCs w:val="24"/>
-        </w:rPr>
-        <w:t xml:space="preserve"> each commit to </w:t>
-      </w:r>
-      <w:proofErr w:type="spellStart"/>
-      <w:r>
-        <w:rPr>
-          <w:sz w:val="24"/>
-          <w:szCs w:val="24"/>
-        </w:rPr>
-        <w:t>github</w:t>
-      </w:r>
-      <w:proofErr w:type="spellEnd"/>
-      <w:r>
-        <w:rPr>
-          <w:sz w:val="24"/>
-          <w:szCs w:val="24"/>
-        </w:rPr>
-        <w:t>.</w:t>
+        <w:t>Use junit tests to test your code; make a suite of tests to run before</w:t>
+      </w:r>
+      <w:r>
+        <w:rPr>
+          <w:sz w:val="24"/>
+          <w:szCs w:val="24"/>
+        </w:rPr>
+        <w:t xml:space="preserve"> each commit to github.</w:t>
       </w:r>
     </w:p>
     <w:p>
@@ -495,21 +319,12 @@
           <w:szCs w:val="24"/>
         </w:rPr>
       </w:pPr>
-      <w:proofErr w:type="spellStart"/>
-      <w:r>
-        <w:rPr>
-          <w:sz w:val="24"/>
-          <w:szCs w:val="24"/>
-        </w:rPr>
-        <w:t>TestNG</w:t>
-      </w:r>
-      <w:proofErr w:type="spellEnd"/>
-      <w:r>
-        <w:rPr>
-          <w:sz w:val="24"/>
-          <w:szCs w:val="24"/>
-        </w:rPr>
-        <w:t xml:space="preserve"> may be used if desired.</w:t>
+      <w:r>
+        <w:rPr>
+          <w:sz w:val="24"/>
+          <w:szCs w:val="24"/>
+        </w:rPr>
+        <w:t>TestNG may be used if desired.</w:t>
       </w:r>
     </w:p>
     <w:p>
@@ -583,25 +398,7 @@
           <w:sz w:val="24"/>
           <w:szCs w:val="24"/>
         </w:rPr>
-        <w:t xml:space="preserve">Ensure that at least one of your own </w:t>
-      </w:r>
-      <w:proofErr w:type="spellStart"/>
-      <w:proofErr w:type="gramStart"/>
-      <w:r>
-        <w:rPr>
-          <w:sz w:val="24"/>
-          <w:szCs w:val="24"/>
-        </w:rPr>
-        <w:t>api’s</w:t>
-      </w:r>
-      <w:proofErr w:type="spellEnd"/>
-      <w:proofErr w:type="gramEnd"/>
-      <w:r>
-        <w:rPr>
-          <w:sz w:val="24"/>
-          <w:szCs w:val="24"/>
-        </w:rPr>
-        <w:t xml:space="preserve"> and one web service are included in the design to</w:t>
+        <w:t>Ensure that at least one of your own api’s and one web service are included in the design to</w:t>
       </w:r>
       <w:r>
         <w:rPr>
@@ -676,39 +473,7 @@
           <w:sz w:val="24"/>
           <w:szCs w:val="24"/>
         </w:rPr>
-        <w:t xml:space="preserve">g tool such as </w:t>
-      </w:r>
-      <w:proofErr w:type="spellStart"/>
-      <w:r>
-        <w:rPr>
-          <w:sz w:val="24"/>
-          <w:szCs w:val="24"/>
-        </w:rPr>
-        <w:t>jconsole</w:t>
-      </w:r>
-      <w:proofErr w:type="spellEnd"/>
-      <w:r>
-        <w:rPr>
-          <w:sz w:val="24"/>
-          <w:szCs w:val="24"/>
-        </w:rPr>
-        <w:t xml:space="preserve"> or </w:t>
-      </w:r>
-      <w:proofErr w:type="spellStart"/>
-      <w:r>
-        <w:rPr>
-          <w:sz w:val="24"/>
-          <w:szCs w:val="24"/>
-        </w:rPr>
-        <w:t>jrat</w:t>
-      </w:r>
-      <w:proofErr w:type="spellEnd"/>
-      <w:r>
-        <w:rPr>
-          <w:sz w:val="24"/>
-          <w:szCs w:val="24"/>
-        </w:rPr>
-        <w:t>.</w:t>
+        <w:t>g tool such as jconsole or jrat.</w:t>
       </w:r>
     </w:p>
     <w:p>
@@ -875,39 +640,7 @@
           <w:sz w:val="24"/>
           <w:szCs w:val="24"/>
         </w:rPr>
-        <w:t>Presentation Layer (</w:t>
-      </w:r>
-      <w:proofErr w:type="spellStart"/>
-      <w:r>
-        <w:rPr>
-          <w:sz w:val="24"/>
-          <w:szCs w:val="24"/>
-        </w:rPr>
-        <w:t>jsf</w:t>
-      </w:r>
-      <w:proofErr w:type="spellEnd"/>
-      <w:r>
-        <w:rPr>
-          <w:sz w:val="24"/>
-          <w:szCs w:val="24"/>
-        </w:rPr>
-        <w:t xml:space="preserve">, </w:t>
-      </w:r>
-      <w:proofErr w:type="spellStart"/>
-      <w:r>
-        <w:rPr>
-          <w:sz w:val="24"/>
-          <w:szCs w:val="24"/>
-        </w:rPr>
-        <w:t>jsp</w:t>
-      </w:r>
-      <w:proofErr w:type="spellEnd"/>
-      <w:r>
-        <w:rPr>
-          <w:sz w:val="24"/>
-          <w:szCs w:val="24"/>
-        </w:rPr>
-        <w:t>)</w:t>
+        <w:t>Presentation Layer (jsf, jsp)</w:t>
       </w:r>
     </w:p>
     <w:p>
@@ -1068,61 +801,7 @@
           <w:sz w:val="24"/>
           <w:szCs w:val="24"/>
         </w:rPr>
-        <w:t xml:space="preserve"> Island. They each need a system to manage their vehicles. </w:t>
-      </w:r>
-      <w:proofErr w:type="spellStart"/>
-      <w:r>
-        <w:rPr>
-          <w:b/>
-          <w:sz w:val="24"/>
-          <w:szCs w:val="24"/>
-        </w:rPr>
-        <w:t>Gru</w:t>
-      </w:r>
-      <w:proofErr w:type="spellEnd"/>
-      <w:r>
-        <w:rPr>
-          <w:b/>
-          <w:sz w:val="24"/>
-          <w:szCs w:val="24"/>
-        </w:rPr>
-        <w:t xml:space="preserve"> and </w:t>
-      </w:r>
-      <w:proofErr w:type="spellStart"/>
-      <w:r>
-        <w:rPr>
-          <w:b/>
-          <w:sz w:val="24"/>
-          <w:szCs w:val="24"/>
-        </w:rPr>
-        <w:t>Dr.</w:t>
-      </w:r>
-      <w:proofErr w:type="spellEnd"/>
-      <w:r>
-        <w:rPr>
-          <w:b/>
-          <w:sz w:val="24"/>
-          <w:szCs w:val="24"/>
-        </w:rPr>
-        <w:t xml:space="preserve"> </w:t>
-      </w:r>
-      <w:proofErr w:type="spellStart"/>
-      <w:r>
-        <w:rPr>
-          <w:b/>
-          <w:sz w:val="24"/>
-          <w:szCs w:val="24"/>
-        </w:rPr>
-        <w:t>Nefario</w:t>
-      </w:r>
-      <w:proofErr w:type="spellEnd"/>
-      <w:r>
-        <w:rPr>
-          <w:b/>
-          <w:sz w:val="24"/>
-          <w:szCs w:val="24"/>
-        </w:rPr>
-        <w:t xml:space="preserve"> are trying to protect the minions and their island.</w:t>
+        <w:t xml:space="preserve"> Island. They each need a system to manage their vehicles. Gru and Dr. Nefario are trying to protect the minions and their island.</w:t>
       </w:r>
     </w:p>
     <w:p>
@@ -1320,25 +999,7 @@
           <w:szCs w:val="24"/>
         </w:rPr>
         <w:lastRenderedPageBreak/>
-        <w:t xml:space="preserve">Some Questions Asked By Kevin </w:t>
-      </w:r>
-      <w:proofErr w:type="gramStart"/>
-      <w:r>
-        <w:rPr>
-          <w:b/>
-          <w:sz w:val="40"/>
-          <w:szCs w:val="24"/>
-        </w:rPr>
-        <w:t>About</w:t>
-      </w:r>
-      <w:proofErr w:type="gramEnd"/>
-      <w:r>
-        <w:rPr>
-          <w:b/>
-          <w:sz w:val="40"/>
-          <w:szCs w:val="24"/>
-        </w:rPr>
-        <w:t xml:space="preserve"> The Project</w:t>
+        <w:t>Some Questions Asked By Kevin About The Project</w:t>
       </w:r>
     </w:p>
     <w:p>
@@ -2026,23 +1687,7 @@
           <w:sz w:val="40"/>
         </w:rPr>
         <w:lastRenderedPageBreak/>
-        <w:t xml:space="preserve">Use Cases </w:t>
-      </w:r>
-      <w:proofErr w:type="gramStart"/>
-      <w:r>
-        <w:rPr>
-          <w:b/>
-          <w:sz w:val="40"/>
-        </w:rPr>
-        <w:t>And</w:t>
-      </w:r>
-      <w:proofErr w:type="gramEnd"/>
-      <w:r>
-        <w:rPr>
-          <w:b/>
-          <w:sz w:val="40"/>
-        </w:rPr>
-        <w:t xml:space="preserve"> Descriptions</w:t>
+        <w:t>Use Cases And Descriptions</w:t>
       </w:r>
     </w:p>
     <w:p>
@@ -3200,10 +2845,7 @@
         </w:tc>
       </w:tr>
     </w:tbl>
-    <w:p>
-      <w:bookmarkStart w:id="0" w:name="_GoBack"/>
-      <w:bookmarkEnd w:id="0"/>
-    </w:p>
+    <w:p/>
     <w:tbl>
       <w:tblPr>
         <w:tblStyle w:val="TableGrid"/>
@@ -3405,6 +3047,292 @@
         <w:rPr>
           <w:color w:val="FF0000"/>
           <w:sz w:val="24"/>
+        </w:rPr>
+      </w:pPr>
+    </w:p>
+    <w:p>
+      <w:pPr>
+        <w:rPr>
+          <w:color w:val="FF0000"/>
+          <w:sz w:val="24"/>
+        </w:rPr>
+      </w:pPr>
+    </w:p>
+    <w:p>
+      <w:pPr>
+        <w:rPr>
+          <w:color w:val="FF0000"/>
+          <w:sz w:val="24"/>
+        </w:rPr>
+      </w:pPr>
+    </w:p>
+    <w:p>
+      <w:pPr>
+        <w:rPr>
+          <w:color w:val="FF0000"/>
+          <w:sz w:val="24"/>
+        </w:rPr>
+      </w:pPr>
+    </w:p>
+    <w:p>
+      <w:pPr>
+        <w:rPr>
+          <w:color w:val="FF0000"/>
+          <w:sz w:val="24"/>
+        </w:rPr>
+      </w:pPr>
+    </w:p>
+    <w:p>
+      <w:pPr>
+        <w:rPr>
+          <w:color w:val="FF0000"/>
+          <w:sz w:val="24"/>
+        </w:rPr>
+      </w:pPr>
+    </w:p>
+    <w:p>
+      <w:pPr>
+        <w:rPr>
+          <w:color w:val="FF0000"/>
+          <w:sz w:val="24"/>
+        </w:rPr>
+      </w:pPr>
+    </w:p>
+    <w:p>
+      <w:pPr>
+        <w:rPr>
+          <w:color w:val="FF0000"/>
+          <w:sz w:val="24"/>
+        </w:rPr>
+      </w:pPr>
+    </w:p>
+    <w:p>
+      <w:pPr>
+        <w:rPr>
+          <w:color w:val="FF0000"/>
+          <w:sz w:val="24"/>
+        </w:rPr>
+      </w:pPr>
+    </w:p>
+    <w:p>
+      <w:pPr>
+        <w:rPr>
+          <w:color w:val="FF0000"/>
+          <w:sz w:val="24"/>
+        </w:rPr>
+      </w:pPr>
+    </w:p>
+    <w:p>
+      <w:pPr>
+        <w:rPr>
+          <w:color w:val="FF0000"/>
+          <w:sz w:val="24"/>
+        </w:rPr>
+      </w:pPr>
+    </w:p>
+    <w:p>
+      <w:pPr>
+        <w:rPr>
+          <w:color w:val="FF0000"/>
+          <w:sz w:val="24"/>
+        </w:rPr>
+      </w:pPr>
+    </w:p>
+    <w:p>
+      <w:pPr>
+        <w:rPr>
+          <w:color w:val="FF0000"/>
+          <w:sz w:val="24"/>
+        </w:rPr>
+      </w:pPr>
+    </w:p>
+    <w:p>
+      <w:pPr>
+        <w:rPr>
+          <w:color w:val="FF0000"/>
+          <w:sz w:val="24"/>
+        </w:rPr>
+      </w:pPr>
+    </w:p>
+    <w:p>
+      <w:pPr>
+        <w:rPr>
+          <w:color w:val="FF0000"/>
+          <w:sz w:val="24"/>
+        </w:rPr>
+      </w:pPr>
+    </w:p>
+    <w:p>
+      <w:pPr>
+        <w:rPr>
+          <w:b/>
+          <w:sz w:val="40"/>
+        </w:rPr>
+      </w:pPr>
+      <w:r>
+        <w:rPr>
+          <w:b/>
+          <w:sz w:val="40"/>
+        </w:rPr>
+        <w:lastRenderedPageBreak/>
+        <w:t>Design</w:t>
+      </w:r>
+    </w:p>
+    <w:p>
+      <w:pPr>
+        <w:rPr>
+          <w:b/>
+          <w:color w:val="FF0000"/>
+          <w:sz w:val="28"/>
+        </w:rPr>
+      </w:pPr>
+      <w:r>
+        <w:rPr>
+          <w:noProof/>
+        </w:rPr>
+        <w:pict>
+          <v:shapetype id="_x0000_t75" coordsize="21600,21600" o:spt="75" o:preferrelative="t" path="m@4@5l@4@11@9@11@9@5xe" filled="f" stroked="f">
+            <v:stroke joinstyle="miter"/>
+            <v:formulas>
+              <v:f eqn="if lineDrawn pixelLineWidth 0"/>
+              <v:f eqn="sum @0 1 0"/>
+              <v:f eqn="sum 0 0 @1"/>
+              <v:f eqn="prod @2 1 2"/>
+              <v:f eqn="prod @3 21600 pixelWidth"/>
+              <v:f eqn="prod @3 21600 pixelHeight"/>
+              <v:f eqn="sum @0 0 1"/>
+              <v:f eqn="prod @6 1 2"/>
+              <v:f eqn="prod @7 21600 pixelWidth"/>
+              <v:f eqn="sum @8 21600 0"/>
+              <v:f eqn="prod @7 21600 pixelHeight"/>
+              <v:f eqn="sum @10 21600 0"/>
+            </v:formulas>
+            <v:path o:extrusionok="f" gradientshapeok="t" o:connecttype="rect"/>
+            <o:lock v:ext="edit" aspectratio="t"/>
+          </v:shapetype>
+          <v:shape id="_x0000_s1026" type="#_x0000_t75" style="position:absolute;margin-left:0;margin-top:22.7pt;width:450.75pt;height:242.95pt;z-index:-251655168;mso-position-horizontal-relative:text;mso-position-vertical-relative:text;mso-width-relative:page;mso-height-relative:page" wrapcoords="-36 0 -36 21537 21600 21537 21600 0 -36 0">
+            <v:imagedata r:id="rId9" o:title="loginDesign"/>
+            <w10:wrap type="tight"/>
+          </v:shape>
+        </w:pict>
+      </w:r>
+      <w:r>
+        <w:rPr>
+          <w:b/>
+          <w:color w:val="FF0000"/>
+          <w:sz w:val="28"/>
+        </w:rPr>
+        <w:t>Login Page Design</w:t>
+      </w:r>
+    </w:p>
+    <w:p>
+      <w:pPr>
+        <w:rPr>
+          <w:b/>
+          <w:color w:val="FF0000"/>
+          <w:sz w:val="28"/>
+        </w:rPr>
+      </w:pPr>
+      <w:r>
+        <w:rPr>
+          <w:noProof/>
+        </w:rPr>
+        <w:pict>
+          <v:shape id="_x0000_s1027" type="#_x0000_t75" style="position:absolute;margin-left:0;margin-top:264.7pt;width:450.75pt;height:329.4pt;z-index:-251653120;mso-position-horizontal-relative:text;mso-position-vertical-relative:text;mso-width-relative:page;mso-height-relative:page" wrapcoords="-36 0 -36 21564 21600 21564 21600 0 -36 0">
+            <v:imagedata r:id="rId10" o:title="adminPageDesign"/>
+            <w10:wrap type="tight"/>
+          </v:shape>
+        </w:pict>
+      </w:r>
+      <w:r>
+        <w:rPr>
+          <w:b/>
+          <w:color w:val="FF0000"/>
+          <w:sz w:val="28"/>
+        </w:rPr>
+        <w:t>Admin Page Design</w:t>
+      </w:r>
+    </w:p>
+    <w:p>
+      <w:pPr>
+        <w:rPr>
+          <w:b/>
+          <w:color w:val="FF0000"/>
+          <w:sz w:val="28"/>
+        </w:rPr>
+      </w:pPr>
+      <w:r>
+        <w:rPr>
+          <w:b/>
+          <w:color w:val="FF0000"/>
+          <w:sz w:val="28"/>
+        </w:rPr>
+        <w:br w:type="page"/>
+      </w:r>
+    </w:p>
+    <w:p>
+      <w:pPr>
+        <w:rPr>
+          <w:b/>
+          <w:color w:val="FF0000"/>
+          <w:sz w:val="28"/>
+        </w:rPr>
+      </w:pPr>
+      <w:bookmarkStart w:id="0" w:name="_GoBack"/>
+      <w:r>
+        <w:rPr>
+          <w:noProof/>
+        </w:rPr>
+        <w:lastRenderedPageBreak/>
+        <w:pict>
+          <v:shape id="_x0000_s1028" type="#_x0000_t75" style="position:absolute;margin-left:0;margin-top:27.75pt;width:451.5pt;height:345.55pt;z-index:-251651072;mso-position-horizontal-relative:text;mso-position-vertical-relative:text;mso-width-relative:page;mso-height-relative:page" wrapcoords="-36 0 -36 21564 21600 21564 21600 0 -36 0">
+            <v:imagedata r:id="rId11" o:title="userPageDesign"/>
+            <w10:wrap type="tight"/>
+          </v:shape>
+        </w:pict>
+      </w:r>
+      <w:bookmarkEnd w:id="0"/>
+      <w:r>
+        <w:rPr>
+          <w:b/>
+          <w:color w:val="FF0000"/>
+          <w:sz w:val="28"/>
+        </w:rPr>
+        <w:t>User Page Design</w:t>
+      </w:r>
+    </w:p>
+    <w:p>
+      <w:pPr>
+        <w:rPr>
+          <w:b/>
+          <w:color w:val="FF0000"/>
+          <w:sz w:val="28"/>
+        </w:rPr>
+      </w:pPr>
+    </w:p>
+    <w:p>
+      <w:pPr>
+        <w:rPr>
+          <w:b/>
+          <w:color w:val="FF0000"/>
+          <w:sz w:val="28"/>
+        </w:rPr>
+      </w:pPr>
+      <w:r>
+        <w:rPr>
+          <w:b/>
+          <w:color w:val="FF0000"/>
+          <w:sz w:val="28"/>
+        </w:rPr>
+        <w:br w:type="page"/>
+      </w:r>
+    </w:p>
+    <w:p>
+      <w:pPr>
+        <w:rPr>
+          <w:b/>
+          <w:color w:val="FF0000"/>
+          <w:sz w:val="28"/>
         </w:rPr>
       </w:pPr>
     </w:p>

</xml_diff>

<commit_message>
Joined the Class Diagrams and added extras class, Placed it into the Project Documentation
</commit_message>
<xml_diff>
--- a/Project Documentation.docx
+++ b/Project Documentation.docx
@@ -1,6 +1,6 @@
 
 <file path=word/document.xml><?xml version="1.0" encoding="utf-8"?>
-<w:document xmlns:wpc="http://schemas.microsoft.com/office/word/2010/wordprocessingCanvas" xmlns:mc="http://schemas.openxmlformats.org/markup-compatibility/2006" xmlns:o="urn:schemas-microsoft-com:office:office" xmlns:r="http://schemas.openxmlformats.org/officeDocument/2006/relationships" xmlns:m="http://schemas.openxmlformats.org/officeDocument/2006/math" xmlns:v="urn:schemas-microsoft-com:vml" xmlns:wp14="http://schemas.microsoft.com/office/word/2010/wordprocessingDrawing" xmlns:wp="http://schemas.openxmlformats.org/drawingml/2006/wordprocessingDrawing" xmlns:w10="urn:schemas-microsoft-com:office:word" xmlns:w="http://schemas.openxmlformats.org/wordprocessingml/2006/main" xmlns:w14="http://schemas.microsoft.com/office/word/2010/wordml" xmlns:w15="http://schemas.microsoft.com/office/word/2012/wordml" xmlns:wpg="http://schemas.microsoft.com/office/word/2010/wordprocessingGroup" xmlns:wpi="http://schemas.microsoft.com/office/word/2010/wordprocessingInk" xmlns:wne="http://schemas.microsoft.com/office/word/2006/wordml" xmlns:wps="http://schemas.microsoft.com/office/word/2010/wordprocessingShape" mc:Ignorable="w14 w15 wp14">
+<w:document xmlns:wpc="http://schemas.microsoft.com/office/word/2010/wordprocessingCanvas" xmlns:cx="http://schemas.microsoft.com/office/drawing/2014/chartex" xmlns:cx1="http://schemas.microsoft.com/office/drawing/2015/9/8/chartex" xmlns:cx2="http://schemas.microsoft.com/office/drawing/2015/10/21/chartex" xmlns:cx3="http://schemas.microsoft.com/office/drawing/2016/5/9/chartex" xmlns:cx4="http://schemas.microsoft.com/office/drawing/2016/5/10/chartex" xmlns:cx5="http://schemas.microsoft.com/office/drawing/2016/5/11/chartex" xmlns:cx6="http://schemas.microsoft.com/office/drawing/2016/5/12/chartex" xmlns:cx7="http://schemas.microsoft.com/office/drawing/2016/5/13/chartex" xmlns:cx8="http://schemas.microsoft.com/office/drawing/2016/5/14/chartex" xmlns:mc="http://schemas.openxmlformats.org/markup-compatibility/2006" xmlns:aink="http://schemas.microsoft.com/office/drawing/2016/ink" xmlns:am3d="http://schemas.microsoft.com/office/drawing/2017/model3d" xmlns:o="urn:schemas-microsoft-com:office:office" xmlns:r="http://schemas.openxmlformats.org/officeDocument/2006/relationships" xmlns:m="http://schemas.openxmlformats.org/officeDocument/2006/math" xmlns:v="urn:schemas-microsoft-com:vml" xmlns:wp14="http://schemas.microsoft.com/office/word/2010/wordprocessingDrawing" xmlns:wp="http://schemas.openxmlformats.org/drawingml/2006/wordprocessingDrawing" xmlns:w10="urn:schemas-microsoft-com:office:word" xmlns:w="http://schemas.openxmlformats.org/wordprocessingml/2006/main" xmlns:w14="http://schemas.microsoft.com/office/word/2010/wordml" xmlns:w15="http://schemas.microsoft.com/office/word/2012/wordml" xmlns:w16cid="http://schemas.microsoft.com/office/word/2016/wordml/cid" xmlns:w16se="http://schemas.microsoft.com/office/word/2015/wordml/symex" xmlns:wpg="http://schemas.microsoft.com/office/word/2010/wordprocessingGroup" xmlns:wpi="http://schemas.microsoft.com/office/word/2010/wordprocessingInk" xmlns:wne="http://schemas.microsoft.com/office/word/2006/wordml" xmlns:wps="http://schemas.microsoft.com/office/word/2010/wordprocessingShape" mc:Ignorable="w14 w15 w16se w16cid wp14">
   <w:body>
     <w:p>
       <w:pPr>
@@ -1480,143 +1480,53 @@
       </w:pPr>
       <w:r>
         <w:rPr>
-          <w:sz w:val="24"/>
-        </w:rPr>
-        <w:t>Put class diagram and small description here.</w:t>
-      </w:r>
-    </w:p>
-    <w:p>
-      <w:pPr>
-        <w:rPr>
-          <w:sz w:val="24"/>
-        </w:rPr>
-      </w:pPr>
-    </w:p>
-    <w:p>
-      <w:pPr>
-        <w:rPr>
-          <w:sz w:val="24"/>
-        </w:rPr>
-      </w:pPr>
-    </w:p>
-    <w:p>
-      <w:pPr>
-        <w:rPr>
-          <w:sz w:val="24"/>
-        </w:rPr>
-      </w:pPr>
-    </w:p>
-    <w:p>
-      <w:pPr>
-        <w:rPr>
-          <w:sz w:val="24"/>
-        </w:rPr>
-      </w:pPr>
-    </w:p>
-    <w:p>
-      <w:pPr>
-        <w:rPr>
-          <w:sz w:val="24"/>
-        </w:rPr>
-      </w:pPr>
-    </w:p>
-    <w:p>
-      <w:pPr>
-        <w:rPr>
-          <w:sz w:val="24"/>
-        </w:rPr>
-      </w:pPr>
-    </w:p>
-    <w:p>
-      <w:pPr>
-        <w:rPr>
-          <w:sz w:val="24"/>
-        </w:rPr>
-      </w:pPr>
-    </w:p>
-    <w:p>
-      <w:pPr>
-        <w:rPr>
-          <w:sz w:val="24"/>
-        </w:rPr>
-      </w:pPr>
-    </w:p>
-    <w:p>
-      <w:pPr>
-        <w:rPr>
-          <w:sz w:val="24"/>
-        </w:rPr>
-      </w:pPr>
-    </w:p>
-    <w:p>
-      <w:pPr>
-        <w:rPr>
-          <w:sz w:val="24"/>
-        </w:rPr>
-      </w:pPr>
-    </w:p>
-    <w:p>
-      <w:pPr>
-        <w:rPr>
-          <w:sz w:val="24"/>
-        </w:rPr>
-      </w:pPr>
-    </w:p>
-    <w:p>
-      <w:pPr>
-        <w:rPr>
-          <w:sz w:val="24"/>
-        </w:rPr>
-      </w:pPr>
-    </w:p>
-    <w:p>
-      <w:pPr>
-        <w:rPr>
-          <w:sz w:val="24"/>
-        </w:rPr>
-      </w:pPr>
-    </w:p>
-    <w:p>
-      <w:pPr>
-        <w:rPr>
-          <w:sz w:val="24"/>
-        </w:rPr>
-      </w:pPr>
-    </w:p>
-    <w:p>
-      <w:pPr>
-        <w:rPr>
-          <w:sz w:val="24"/>
-        </w:rPr>
-      </w:pPr>
-    </w:p>
-    <w:p>
-      <w:pPr>
-        <w:rPr>
-          <w:sz w:val="24"/>
-        </w:rPr>
-      </w:pPr>
-    </w:p>
-    <w:p>
-      <w:pPr>
-        <w:rPr>
-          <w:sz w:val="24"/>
-        </w:rPr>
-      </w:pPr>
-    </w:p>
-    <w:p>
-      <w:pPr>
-        <w:rPr>
-          <w:sz w:val="24"/>
-        </w:rPr>
-      </w:pPr>
-    </w:p>
-    <w:p>
-      <w:pPr>
-        <w:rPr>
-          <w:sz w:val="24"/>
-        </w:rPr>
-      </w:pPr>
+          <w:noProof/>
+          <w:sz w:val="24"/>
+        </w:rPr>
+        <w:drawing>
+          <wp:inline distT="0" distB="0" distL="0" distR="0">
+            <wp:extent cx="5731510" cy="7070501"/>
+            <wp:effectExtent l="0" t="0" r="2540" b="0"/>
+            <wp:docPr id="3" name="Picture 3"/>
+            <wp:cNvGraphicFramePr>
+              <a:graphicFrameLocks xmlns:a="http://schemas.openxmlformats.org/drawingml/2006/main" noChangeAspect="1"/>
+            </wp:cNvGraphicFramePr>
+            <a:graphic xmlns:a="http://schemas.openxmlformats.org/drawingml/2006/main">
+              <a:graphicData uri="http://schemas.openxmlformats.org/drawingml/2006/picture">
+                <pic:pic xmlns:pic="http://schemas.openxmlformats.org/drawingml/2006/picture">
+                  <pic:nvPicPr>
+                    <pic:cNvPr id="3" name="F301B2F.tmp"/>
+                    <pic:cNvPicPr/>
+                  </pic:nvPicPr>
+                  <pic:blipFill>
+                    <a:blip r:embed="rId7">
+                      <a:extLst>
+                        <a:ext uri="{28A0092B-C50C-407E-A947-70E740481C1C}">
+                          <a14:useLocalDpi xmlns:a14="http://schemas.microsoft.com/office/drawing/2010/main" val="0"/>
+                        </a:ext>
+                      </a:extLst>
+                    </a:blip>
+                    <a:stretch>
+                      <a:fillRect/>
+                    </a:stretch>
+                  </pic:blipFill>
+                  <pic:spPr>
+                    <a:xfrm>
+                      <a:off x="0" y="0"/>
+                      <a:ext cx="5747892" cy="7090710"/>
+                    </a:xfrm>
+                    <a:prstGeom prst="rect">
+                      <a:avLst/>
+                    </a:prstGeom>
+                  </pic:spPr>
+                </pic:pic>
+              </a:graphicData>
+            </a:graphic>
+          </wp:inline>
+        </w:drawing>
+      </w:r>
+      <w:bookmarkStart w:id="0" w:name="_GoBack"/>
+      <w:bookmarkEnd w:id="0"/>
     </w:p>
     <w:p>
       <w:pPr>
@@ -1681,12 +1591,27 @@
           <w:sz w:val="40"/>
         </w:rPr>
       </w:pPr>
-      <w:r>
+    </w:p>
+    <w:p>
+      <w:pPr>
         <w:rPr>
           <w:b/>
           <w:sz w:val="40"/>
         </w:rPr>
-        <w:lastRenderedPageBreak/>
+      </w:pPr>
+    </w:p>
+    <w:p>
+      <w:pPr>
+        <w:rPr>
+          <w:b/>
+          <w:sz w:val="40"/>
+        </w:rPr>
+      </w:pPr>
+      <w:r>
+        <w:rPr>
+          <w:b/>
+          <w:sz w:val="40"/>
+        </w:rPr>
         <w:t>Use Cases And Descriptions</w:t>
       </w:r>
     </w:p>
@@ -1736,7 +1661,7 @@
                     <pic:cNvPicPr/>
                   </pic:nvPicPr>
                   <pic:blipFill>
-                    <a:blip r:embed="rId7">
+                    <a:blip r:embed="rId8">
                       <a:extLst>
                         <a:ext uri="{28A0092B-C50C-407E-A947-70E740481C1C}">
                           <a14:useLocalDpi xmlns:a14="http://schemas.microsoft.com/office/drawing/2010/main" val="0"/>
@@ -1870,7 +1795,6 @@
           <w:color w:val="FF0000"/>
           <w:sz w:val="28"/>
         </w:rPr>
-        <w:lastRenderedPageBreak/>
         <w:t>Admin Use Case</w:t>
       </w:r>
     </w:p>
@@ -1917,7 +1841,7 @@
                     <pic:cNvPicPr/>
                   </pic:nvPicPr>
                   <pic:blipFill>
-                    <a:blip r:embed="rId8">
+                    <a:blip r:embed="rId9">
                       <a:extLst>
                         <a:ext uri="{28A0092B-C50C-407E-A947-70E740481C1C}">
                           <a14:useLocalDpi xmlns:a14="http://schemas.microsoft.com/office/drawing/2010/main" val="0"/>
@@ -2075,7 +1999,6 @@
           <w:color w:val="FF0000"/>
           <w:sz w:val="28"/>
         </w:rPr>
-        <w:lastRenderedPageBreak/>
         <w:t>Use Case Descriptions</w:t>
       </w:r>
     </w:p>
@@ -2359,6 +2282,7 @@
           </w:tcPr>
           <w:p>
             <w:r>
+              <w:lastRenderedPageBreak/>
               <w:t>Precondition</w:t>
             </w:r>
           </w:p>
@@ -2710,6 +2634,7 @@
           </w:tcPr>
           <w:p>
             <w:r>
+              <w:lastRenderedPageBreak/>
               <w:t>Objective</w:t>
             </w:r>
           </w:p>
@@ -3174,7 +3099,6 @@
           <w:b/>
           <w:sz w:val="40"/>
         </w:rPr>
-        <w:lastRenderedPageBreak/>
         <w:t>Design</w:t>
       </w:r>
     </w:p>
@@ -3211,7 +3135,7 @@
             <o:lock v:ext="edit" aspectratio="t"/>
           </v:shapetype>
           <v:shape id="_x0000_s1026" type="#_x0000_t75" style="position:absolute;margin-left:0;margin-top:22.7pt;width:450.75pt;height:242.95pt;z-index:-251655168;mso-position-horizontal-relative:text;mso-position-vertical-relative:text;mso-width-relative:page;mso-height-relative:page" wrapcoords="-36 0 -36 21537 21600 21537 21600 0 -36 0">
-            <v:imagedata r:id="rId9" o:title="loginDesign"/>
+            <v:imagedata r:id="rId10" o:title="loginDesign"/>
             <w10:wrap type="tight"/>
           </v:shape>
         </w:pict>
@@ -3237,9 +3161,10 @@
         <w:rPr>
           <w:noProof/>
         </w:rPr>
+        <w:lastRenderedPageBreak/>
         <w:pict>
           <v:shape id="_x0000_s1027" type="#_x0000_t75" style="position:absolute;margin-left:0;margin-top:264.7pt;width:450.75pt;height:329.4pt;z-index:-251653120;mso-position-horizontal-relative:text;mso-position-vertical-relative:text;mso-width-relative:page;mso-height-relative:page" wrapcoords="-36 0 -36 21564 21600 21564 21600 0 -36 0">
-            <v:imagedata r:id="rId10" o:title="adminPageDesign"/>
+            <v:imagedata r:id="rId11" o:title="adminPageDesign"/>
             <w10:wrap type="tight"/>
           </v:shape>
         </w:pict>
@@ -3278,7 +3203,6 @@
           <w:sz w:val="28"/>
         </w:rPr>
       </w:pPr>
-      <w:bookmarkStart w:id="0" w:name="_GoBack"/>
       <w:r>
         <w:rPr>
           <w:noProof/>
@@ -3286,12 +3210,11 @@
         <w:lastRenderedPageBreak/>
         <w:pict>
           <v:shape id="_x0000_s1028" type="#_x0000_t75" style="position:absolute;margin-left:0;margin-top:27.75pt;width:451.5pt;height:345.55pt;z-index:-251651072;mso-position-horizontal-relative:text;mso-position-vertical-relative:text;mso-width-relative:page;mso-height-relative:page" wrapcoords="-36 0 -36 21564 21600 21564 21600 0 -36 0">
-            <v:imagedata r:id="rId11" o:title="userPageDesign"/>
+            <v:imagedata r:id="rId12" o:title="userPageDesign"/>
             <w10:wrap type="tight"/>
           </v:shape>
         </w:pict>
       </w:r>
-      <w:bookmarkEnd w:id="0"/>
       <w:r>
         <w:rPr>
           <w:b/>
@@ -3347,7 +3270,7 @@
 </file>
 
 <file path=word/endnotes.xml><?xml version="1.0" encoding="utf-8"?>
-<w:endnotes xmlns:wpc="http://schemas.microsoft.com/office/word/2010/wordprocessingCanvas" xmlns:mc="http://schemas.openxmlformats.org/markup-compatibility/2006" xmlns:o="urn:schemas-microsoft-com:office:office" xmlns:r="http://schemas.openxmlformats.org/officeDocument/2006/relationships" xmlns:m="http://schemas.openxmlformats.org/officeDocument/2006/math" xmlns:v="urn:schemas-microsoft-com:vml" xmlns:wp14="http://schemas.microsoft.com/office/word/2010/wordprocessingDrawing" xmlns:wp="http://schemas.openxmlformats.org/drawingml/2006/wordprocessingDrawing" xmlns:w10="urn:schemas-microsoft-com:office:word" xmlns:w="http://schemas.openxmlformats.org/wordprocessingml/2006/main" xmlns:w14="http://schemas.microsoft.com/office/word/2010/wordml" xmlns:w15="http://schemas.microsoft.com/office/word/2012/wordml" xmlns:wpg="http://schemas.microsoft.com/office/word/2010/wordprocessingGroup" xmlns:wpi="http://schemas.microsoft.com/office/word/2010/wordprocessingInk" xmlns:wne="http://schemas.microsoft.com/office/word/2006/wordml" xmlns:wps="http://schemas.microsoft.com/office/word/2010/wordprocessingShape" mc:Ignorable="w14 w15 wp14">
+<w:endnotes xmlns:wpc="http://schemas.microsoft.com/office/word/2010/wordprocessingCanvas" xmlns:cx="http://schemas.microsoft.com/office/drawing/2014/chartex" xmlns:cx1="http://schemas.microsoft.com/office/drawing/2015/9/8/chartex" xmlns:cx2="http://schemas.microsoft.com/office/drawing/2015/10/21/chartex" xmlns:cx3="http://schemas.microsoft.com/office/drawing/2016/5/9/chartex" xmlns:cx4="http://schemas.microsoft.com/office/drawing/2016/5/10/chartex" xmlns:cx5="http://schemas.microsoft.com/office/drawing/2016/5/11/chartex" xmlns:cx6="http://schemas.microsoft.com/office/drawing/2016/5/12/chartex" xmlns:cx7="http://schemas.microsoft.com/office/drawing/2016/5/13/chartex" xmlns:cx8="http://schemas.microsoft.com/office/drawing/2016/5/14/chartex" xmlns:mc="http://schemas.openxmlformats.org/markup-compatibility/2006" xmlns:aink="http://schemas.microsoft.com/office/drawing/2016/ink" xmlns:am3d="http://schemas.microsoft.com/office/drawing/2017/model3d" xmlns:o="urn:schemas-microsoft-com:office:office" xmlns:r="http://schemas.openxmlformats.org/officeDocument/2006/relationships" xmlns:m="http://schemas.openxmlformats.org/officeDocument/2006/math" xmlns:v="urn:schemas-microsoft-com:vml" xmlns:wp14="http://schemas.microsoft.com/office/word/2010/wordprocessingDrawing" xmlns:wp="http://schemas.openxmlformats.org/drawingml/2006/wordprocessingDrawing" xmlns:w10="urn:schemas-microsoft-com:office:word" xmlns:w="http://schemas.openxmlformats.org/wordprocessingml/2006/main" xmlns:w14="http://schemas.microsoft.com/office/word/2010/wordml" xmlns:w15="http://schemas.microsoft.com/office/word/2012/wordml" xmlns:w16cid="http://schemas.microsoft.com/office/word/2016/wordml/cid" xmlns:w16se="http://schemas.microsoft.com/office/word/2015/wordml/symex" xmlns:wpg="http://schemas.microsoft.com/office/word/2010/wordprocessingGroup" xmlns:wpi="http://schemas.microsoft.com/office/word/2010/wordprocessingInk" xmlns:wne="http://schemas.microsoft.com/office/word/2006/wordml" xmlns:wps="http://schemas.microsoft.com/office/word/2010/wordprocessingShape" mc:Ignorable="w14 w15 w16se w16cid wp14">
   <w:endnote w:type="separator" w:id="-1">
     <w:p>
       <w:pPr>
@@ -3372,7 +3295,7 @@
 </file>
 
 <file path=word/footnotes.xml><?xml version="1.0" encoding="utf-8"?>
-<w:footnotes xmlns:wpc="http://schemas.microsoft.com/office/word/2010/wordprocessingCanvas" xmlns:mc="http://schemas.openxmlformats.org/markup-compatibility/2006" xmlns:o="urn:schemas-microsoft-com:office:office" xmlns:r="http://schemas.openxmlformats.org/officeDocument/2006/relationships" xmlns:m="http://schemas.openxmlformats.org/officeDocument/2006/math" xmlns:v="urn:schemas-microsoft-com:vml" xmlns:wp14="http://schemas.microsoft.com/office/word/2010/wordprocessingDrawing" xmlns:wp="http://schemas.openxmlformats.org/drawingml/2006/wordprocessingDrawing" xmlns:w10="urn:schemas-microsoft-com:office:word" xmlns:w="http://schemas.openxmlformats.org/wordprocessingml/2006/main" xmlns:w14="http://schemas.microsoft.com/office/word/2010/wordml" xmlns:w15="http://schemas.microsoft.com/office/word/2012/wordml" xmlns:wpg="http://schemas.microsoft.com/office/word/2010/wordprocessingGroup" xmlns:wpi="http://schemas.microsoft.com/office/word/2010/wordprocessingInk" xmlns:wne="http://schemas.microsoft.com/office/word/2006/wordml" xmlns:wps="http://schemas.microsoft.com/office/word/2010/wordprocessingShape" mc:Ignorable="w14 w15 wp14">
+<w:footnotes xmlns:wpc="http://schemas.microsoft.com/office/word/2010/wordprocessingCanvas" xmlns:cx="http://schemas.microsoft.com/office/drawing/2014/chartex" xmlns:cx1="http://schemas.microsoft.com/office/drawing/2015/9/8/chartex" xmlns:cx2="http://schemas.microsoft.com/office/drawing/2015/10/21/chartex" xmlns:cx3="http://schemas.microsoft.com/office/drawing/2016/5/9/chartex" xmlns:cx4="http://schemas.microsoft.com/office/drawing/2016/5/10/chartex" xmlns:cx5="http://schemas.microsoft.com/office/drawing/2016/5/11/chartex" xmlns:cx6="http://schemas.microsoft.com/office/drawing/2016/5/12/chartex" xmlns:cx7="http://schemas.microsoft.com/office/drawing/2016/5/13/chartex" xmlns:cx8="http://schemas.microsoft.com/office/drawing/2016/5/14/chartex" xmlns:mc="http://schemas.openxmlformats.org/markup-compatibility/2006" xmlns:aink="http://schemas.microsoft.com/office/drawing/2016/ink" xmlns:am3d="http://schemas.microsoft.com/office/drawing/2017/model3d" xmlns:o="urn:schemas-microsoft-com:office:office" xmlns:r="http://schemas.openxmlformats.org/officeDocument/2006/relationships" xmlns:m="http://schemas.openxmlformats.org/officeDocument/2006/math" xmlns:v="urn:schemas-microsoft-com:vml" xmlns:wp14="http://schemas.microsoft.com/office/word/2010/wordprocessingDrawing" xmlns:wp="http://schemas.openxmlformats.org/drawingml/2006/wordprocessingDrawing" xmlns:w10="urn:schemas-microsoft-com:office:word" xmlns:w="http://schemas.openxmlformats.org/wordprocessingml/2006/main" xmlns:w14="http://schemas.microsoft.com/office/word/2010/wordml" xmlns:w15="http://schemas.microsoft.com/office/word/2012/wordml" xmlns:w16cid="http://schemas.microsoft.com/office/word/2016/wordml/cid" xmlns:w16se="http://schemas.microsoft.com/office/word/2015/wordml/symex" xmlns:wpg="http://schemas.microsoft.com/office/word/2010/wordprocessingGroup" xmlns:wpi="http://schemas.microsoft.com/office/word/2010/wordprocessingInk" xmlns:wne="http://schemas.microsoft.com/office/word/2006/wordml" xmlns:wps="http://schemas.microsoft.com/office/word/2010/wordprocessingShape" mc:Ignorable="w14 w15 w16se w16cid wp14">
   <w:footnote w:type="separator" w:id="-1">
     <w:p>
       <w:pPr>
@@ -3397,7 +3320,7 @@
 </file>
 
 <file path=word/numbering.xml><?xml version="1.0" encoding="utf-8"?>
-<w:numbering xmlns:wpc="http://schemas.microsoft.com/office/word/2010/wordprocessingCanvas" xmlns:mc="http://schemas.openxmlformats.org/markup-compatibility/2006" xmlns:o="urn:schemas-microsoft-com:office:office" xmlns:r="http://schemas.openxmlformats.org/officeDocument/2006/relationships" xmlns:m="http://schemas.openxmlformats.org/officeDocument/2006/math" xmlns:v="urn:schemas-microsoft-com:vml" xmlns:wp14="http://schemas.microsoft.com/office/word/2010/wordprocessingDrawing" xmlns:wp="http://schemas.openxmlformats.org/drawingml/2006/wordprocessingDrawing" xmlns:w10="urn:schemas-microsoft-com:office:word" xmlns:w="http://schemas.openxmlformats.org/wordprocessingml/2006/main" xmlns:w14="http://schemas.microsoft.com/office/word/2010/wordml" xmlns:w15="http://schemas.microsoft.com/office/word/2012/wordml" xmlns:wpg="http://schemas.microsoft.com/office/word/2010/wordprocessingGroup" xmlns:wpi="http://schemas.microsoft.com/office/word/2010/wordprocessingInk" xmlns:wne="http://schemas.microsoft.com/office/word/2006/wordml" xmlns:wps="http://schemas.microsoft.com/office/word/2010/wordprocessingShape" mc:Ignorable="w14 w15 wp14">
+<w:numbering xmlns:wpc="http://schemas.microsoft.com/office/word/2010/wordprocessingCanvas" xmlns:cx="http://schemas.microsoft.com/office/drawing/2014/chartex" xmlns:cx1="http://schemas.microsoft.com/office/drawing/2015/9/8/chartex" xmlns:cx2="http://schemas.microsoft.com/office/drawing/2015/10/21/chartex" xmlns:cx3="http://schemas.microsoft.com/office/drawing/2016/5/9/chartex" xmlns:cx4="http://schemas.microsoft.com/office/drawing/2016/5/10/chartex" xmlns:cx5="http://schemas.microsoft.com/office/drawing/2016/5/11/chartex" xmlns:cx6="http://schemas.microsoft.com/office/drawing/2016/5/12/chartex" xmlns:cx7="http://schemas.microsoft.com/office/drawing/2016/5/13/chartex" xmlns:cx8="http://schemas.microsoft.com/office/drawing/2016/5/14/chartex" xmlns:mc="http://schemas.openxmlformats.org/markup-compatibility/2006" xmlns:aink="http://schemas.microsoft.com/office/drawing/2016/ink" xmlns:am3d="http://schemas.microsoft.com/office/drawing/2017/model3d" xmlns:o="urn:schemas-microsoft-com:office:office" xmlns:r="http://schemas.openxmlformats.org/officeDocument/2006/relationships" xmlns:m="http://schemas.openxmlformats.org/officeDocument/2006/math" xmlns:v="urn:schemas-microsoft-com:vml" xmlns:wp14="http://schemas.microsoft.com/office/word/2010/wordprocessingDrawing" xmlns:wp="http://schemas.openxmlformats.org/drawingml/2006/wordprocessingDrawing" xmlns:w10="urn:schemas-microsoft-com:office:word" xmlns:w="http://schemas.openxmlformats.org/wordprocessingml/2006/main" xmlns:w14="http://schemas.microsoft.com/office/word/2010/wordml" xmlns:w15="http://schemas.microsoft.com/office/word/2012/wordml" xmlns:w16cid="http://schemas.microsoft.com/office/word/2016/wordml/cid" xmlns:w16se="http://schemas.microsoft.com/office/word/2015/wordml/symex" xmlns:wpg="http://schemas.microsoft.com/office/word/2010/wordprocessingGroup" xmlns:wpi="http://schemas.microsoft.com/office/word/2010/wordprocessingInk" xmlns:wne="http://schemas.microsoft.com/office/word/2006/wordml" xmlns:wps="http://schemas.microsoft.com/office/word/2010/wordprocessingShape" mc:Ignorable="w14 w15 w16se w16cid wp14">
   <w:abstractNum w:abstractNumId="0" w15:restartNumberingAfterBreak="0">
     <w:nsid w:val="0CD57FAC"/>
     <w:multiLevelType w:val="hybridMultilevel"/>
@@ -4694,7 +4617,7 @@
 </file>
 
 <file path=word/styles.xml><?xml version="1.0" encoding="utf-8"?>
-<w:styles xmlns:mc="http://schemas.openxmlformats.org/markup-compatibility/2006" xmlns:r="http://schemas.openxmlformats.org/officeDocument/2006/relationships" xmlns:w="http://schemas.openxmlformats.org/wordprocessingml/2006/main" xmlns:w14="http://schemas.microsoft.com/office/word/2010/wordml" xmlns:w15="http://schemas.microsoft.com/office/word/2012/wordml" mc:Ignorable="w14 w15">
+<w:styles xmlns:mc="http://schemas.openxmlformats.org/markup-compatibility/2006" xmlns:r="http://schemas.openxmlformats.org/officeDocument/2006/relationships" xmlns:w="http://schemas.openxmlformats.org/wordprocessingml/2006/main" xmlns:w14="http://schemas.microsoft.com/office/word/2010/wordml" xmlns:w15="http://schemas.microsoft.com/office/word/2012/wordml" xmlns:w16cid="http://schemas.microsoft.com/office/word/2016/wordml/cid" xmlns:w16se="http://schemas.microsoft.com/office/word/2015/wordml/symex" mc:Ignorable="w14 w15 w16se w16cid">
   <w:docDefaults>
     <w:rPrDefault>
       <w:rPr>
@@ -4710,7 +4633,7 @@
       </w:pPr>
     </w:pPrDefault>
   </w:docDefaults>
-  <w:latentStyles w:defLockedState="0" w:defUIPriority="99" w:defSemiHidden="0" w:defUnhideWhenUsed="0" w:defQFormat="0" w:count="371">
+  <w:latentStyles w:defLockedState="0" w:defUIPriority="99" w:defSemiHidden="0" w:defUnhideWhenUsed="0" w:defQFormat="0" w:count="375">
     <w:lsdException w:name="Normal" w:uiPriority="0" w:qFormat="1"/>
     <w:lsdException w:name="heading 1" w:uiPriority="9" w:qFormat="1"/>
     <w:lsdException w:name="heading 2" w:semiHidden="1" w:uiPriority="9" w:unhideWhenUsed="1" w:qFormat="1"/>
@@ -4816,7 +4739,6 @@
     <w:lsdException w:name="HTML Sample" w:semiHidden="1" w:unhideWhenUsed="1"/>
     <w:lsdException w:name="HTML Typewriter" w:semiHidden="1" w:unhideWhenUsed="1"/>
     <w:lsdException w:name="HTML Variable" w:semiHidden="1" w:unhideWhenUsed="1"/>
-    <w:lsdException w:name="Normal Table" w:semiHidden="1" w:unhideWhenUsed="1"/>
     <w:lsdException w:name="annotation subject" w:semiHidden="1" w:unhideWhenUsed="1"/>
     <w:lsdException w:name="No List" w:semiHidden="1" w:unhideWhenUsed="1"/>
     <w:lsdException w:name="Outline List 1" w:semiHidden="1" w:unhideWhenUsed="1"/>
@@ -4860,10 +4782,8 @@
     <w:lsdException w:name="Table Elegant" w:semiHidden="1" w:unhideWhenUsed="1"/>
     <w:lsdException w:name="Table Professional" w:semiHidden="1" w:unhideWhenUsed="1"/>
     <w:lsdException w:name="Table Subtle 1" w:semiHidden="1" w:unhideWhenUsed="1"/>
-    <w:lsdException w:name="Table Subtle 2" w:semiHidden="1" w:unhideWhenUsed="1"/>
     <w:lsdException w:name="Table Web 1" w:semiHidden="1" w:unhideWhenUsed="1"/>
     <w:lsdException w:name="Table Web 2" w:semiHidden="1" w:unhideWhenUsed="1"/>
-    <w:lsdException w:name="Table Web 3" w:semiHidden="1" w:unhideWhenUsed="1"/>
     <w:lsdException w:name="Balloon Text" w:semiHidden="1" w:unhideWhenUsed="1"/>
     <w:lsdException w:name="Table Grid" w:uiPriority="39"/>
     <w:lsdException w:name="Table Theme" w:semiHidden="1" w:unhideWhenUsed="1"/>
@@ -5082,6 +5002,10 @@
     <w:lsdException w:name="List Table 5 Dark Accent 6" w:uiPriority="50"/>
     <w:lsdException w:name="List Table 6 Colorful Accent 6" w:uiPriority="51"/>
     <w:lsdException w:name="List Table 7 Colorful Accent 6" w:uiPriority="52"/>
+    <w:lsdException w:name="Mention" w:semiHidden="1" w:unhideWhenUsed="1"/>
+    <w:lsdException w:name="Smart Hyperlink" w:semiHidden="1" w:unhideWhenUsed="1"/>
+    <w:lsdException w:name="Hashtag" w:semiHidden="1" w:unhideWhenUsed="1"/>
+    <w:lsdException w:name="Unresolved Mention" w:semiHidden="1" w:unhideWhenUsed="1"/>
   </w:latentStyles>
   <w:style w:type="paragraph" w:default="1" w:styleId="Normal">
     <w:name w:val="Normal"/>

</xml_diff>

<commit_message>
Removed the Sign Up/Register option on the Use Case Diagrams and Use Case Descriptions
</commit_message>
<xml_diff>
--- a/Project Documentation.docx
+++ b/Project Documentation.docx
@@ -1,6 +1,6 @@
 
 <file path=word/document.xml><?xml version="1.0" encoding="utf-8"?>
-<w:document xmlns:wpc="http://schemas.microsoft.com/office/word/2010/wordprocessingCanvas" xmlns:mc="http://schemas.openxmlformats.org/markup-compatibility/2006" xmlns:o="urn:schemas-microsoft-com:office:office" xmlns:r="http://schemas.openxmlformats.org/officeDocument/2006/relationships" xmlns:m="http://schemas.openxmlformats.org/officeDocument/2006/math" xmlns:v="urn:schemas-microsoft-com:vml" xmlns:wp14="http://schemas.microsoft.com/office/word/2010/wordprocessingDrawing" xmlns:wp="http://schemas.openxmlformats.org/drawingml/2006/wordprocessingDrawing" xmlns:w10="urn:schemas-microsoft-com:office:word" xmlns:w="http://schemas.openxmlformats.org/wordprocessingml/2006/main" xmlns:w14="http://schemas.microsoft.com/office/word/2010/wordml" xmlns:w15="http://schemas.microsoft.com/office/word/2012/wordml" xmlns:wpg="http://schemas.microsoft.com/office/word/2010/wordprocessingGroup" xmlns:wpi="http://schemas.microsoft.com/office/word/2010/wordprocessingInk" xmlns:wne="http://schemas.microsoft.com/office/word/2006/wordml" xmlns:wps="http://schemas.microsoft.com/office/word/2010/wordprocessingShape" mc:Ignorable="w14 w15 wp14">
+<w:document xmlns:wpc="http://schemas.microsoft.com/office/word/2010/wordprocessingCanvas" xmlns:cx="http://schemas.microsoft.com/office/drawing/2014/chartex" xmlns:cx1="http://schemas.microsoft.com/office/drawing/2015/9/8/chartex" xmlns:cx2="http://schemas.microsoft.com/office/drawing/2015/10/21/chartex" xmlns:cx3="http://schemas.microsoft.com/office/drawing/2016/5/9/chartex" xmlns:cx4="http://schemas.microsoft.com/office/drawing/2016/5/10/chartex" xmlns:cx5="http://schemas.microsoft.com/office/drawing/2016/5/11/chartex" xmlns:cx6="http://schemas.microsoft.com/office/drawing/2016/5/12/chartex" xmlns:cx7="http://schemas.microsoft.com/office/drawing/2016/5/13/chartex" xmlns:cx8="http://schemas.microsoft.com/office/drawing/2016/5/14/chartex" xmlns:mc="http://schemas.openxmlformats.org/markup-compatibility/2006" xmlns:aink="http://schemas.microsoft.com/office/drawing/2016/ink" xmlns:am3d="http://schemas.microsoft.com/office/drawing/2017/model3d" xmlns:o="urn:schemas-microsoft-com:office:office" xmlns:r="http://schemas.openxmlformats.org/officeDocument/2006/relationships" xmlns:m="http://schemas.openxmlformats.org/officeDocument/2006/math" xmlns:v="urn:schemas-microsoft-com:vml" xmlns:wp14="http://schemas.microsoft.com/office/word/2010/wordprocessingDrawing" xmlns:wp="http://schemas.openxmlformats.org/drawingml/2006/wordprocessingDrawing" xmlns:w10="urn:schemas-microsoft-com:office:word" xmlns:w="http://schemas.openxmlformats.org/wordprocessingml/2006/main" xmlns:w14="http://schemas.microsoft.com/office/word/2010/wordml" xmlns:w15="http://schemas.microsoft.com/office/word/2012/wordml" xmlns:w16cid="http://schemas.microsoft.com/office/word/2016/wordml/cid" xmlns:w16se="http://schemas.microsoft.com/office/word/2015/wordml/symex" xmlns:wpg="http://schemas.microsoft.com/office/word/2010/wordprocessingGroup" xmlns:wpi="http://schemas.microsoft.com/office/word/2010/wordprocessingInk" xmlns:wne="http://schemas.microsoft.com/office/word/2006/wordml" xmlns:wps="http://schemas.microsoft.com/office/word/2010/wordprocessingShape" mc:Ignorable="w14 w15 w16se w16cid wp14">
   <w:body>
     <w:p>
       <w:pPr>
@@ -1701,30 +1701,32 @@
       <w:r>
         <w:rPr>
           <w:b/>
+          <w:color w:val="FF0000"/>
+          <w:sz w:val="28"/>
+        </w:rPr>
+        <w:t>Client Use Case</w:t>
+      </w:r>
+    </w:p>
+    <w:p>
+      <w:pPr>
+        <w:rPr>
+          <w:b/>
+          <w:color w:val="FF0000"/>
+          <w:sz w:val="28"/>
+        </w:rPr>
+      </w:pPr>
+      <w:r>
+        <w:rPr>
+          <w:b/>
           <w:noProof/>
-          <w:sz w:val="24"/>
+          <w:color w:val="FF0000"/>
+          <w:sz w:val="28"/>
         </w:rPr>
         <w:drawing>
-          <wp:anchor distT="0" distB="0" distL="114300" distR="114300" simplePos="0" relativeHeight="251658240" behindDoc="1" locked="0" layoutInCell="1" allowOverlap="1">
-            <wp:simplePos x="0" y="0"/>
-            <wp:positionH relativeFrom="margin">
-              <wp:align>right</wp:align>
-            </wp:positionH>
-            <wp:positionV relativeFrom="paragraph">
-              <wp:posOffset>344805</wp:posOffset>
-            </wp:positionV>
-            <wp:extent cx="5731510" cy="4416425"/>
-            <wp:effectExtent l="0" t="0" r="2540" b="3175"/>
-            <wp:wrapTight wrapText="bothSides">
-              <wp:wrapPolygon edited="0">
-                <wp:start x="0" y="0"/>
-                <wp:lineTo x="0" y="21522"/>
-                <wp:lineTo x="21538" y="21522"/>
-                <wp:lineTo x="21538" y="0"/>
-                <wp:lineTo x="0" y="0"/>
-              </wp:wrapPolygon>
-            </wp:wrapTight>
-            <wp:docPr id="1" name="Picture 1"/>
+          <wp:inline distT="0" distB="0" distL="0" distR="0">
+            <wp:extent cx="5731510" cy="4437380"/>
+            <wp:effectExtent l="0" t="0" r="2540" b="1270"/>
+            <wp:docPr id="4" name="Picture 4"/>
             <wp:cNvGraphicFramePr>
               <a:graphicFrameLocks xmlns:a="http://schemas.openxmlformats.org/drawingml/2006/main" noChangeAspect="1"/>
             </wp:cNvGraphicFramePr>
@@ -1732,7 +1734,7 @@
               <a:graphicData uri="http://schemas.openxmlformats.org/drawingml/2006/picture">
                 <pic:pic xmlns:pic="http://schemas.openxmlformats.org/drawingml/2006/picture">
                   <pic:nvPicPr>
-                    <pic:cNvPr id="1" name=""/>
+                    <pic:cNvPr id="4" name="Client.jpg"/>
                     <pic:cNvPicPr/>
                   </pic:nvPicPr>
                   <pic:blipFill>
@@ -1750,7 +1752,7 @@
                   <pic:spPr>
                     <a:xfrm>
                       <a:off x="0" y="0"/>
-                      <a:ext cx="5731510" cy="4416425"/>
+                      <a:ext cx="5731510" cy="4437380"/>
                     </a:xfrm>
                     <a:prstGeom prst="rect">
                       <a:avLst/>
@@ -1759,22 +1761,8 @@
                 </pic:pic>
               </a:graphicData>
             </a:graphic>
-            <wp14:sizeRelH relativeFrom="page">
-              <wp14:pctWidth>0</wp14:pctWidth>
-            </wp14:sizeRelH>
-            <wp14:sizeRelV relativeFrom="page">
-              <wp14:pctHeight>0</wp14:pctHeight>
-            </wp14:sizeRelV>
-          </wp:anchor>
+          </wp:inline>
         </w:drawing>
-      </w:r>
-      <w:r>
-        <w:rPr>
-          <w:b/>
-          <w:color w:val="FF0000"/>
-          <w:sz w:val="28"/>
-        </w:rPr>
-        <w:t>Client Use Case</w:t>
       </w:r>
     </w:p>
     <w:p>
@@ -1884,28 +1872,14 @@
       <w:r>
         <w:rPr>
           <w:noProof/>
+          <w:color w:val="FF0000"/>
+          <w:sz w:val="28"/>
         </w:rPr>
         <w:drawing>
-          <wp:anchor distT="0" distB="0" distL="114300" distR="114300" simplePos="0" relativeHeight="251659264" behindDoc="1" locked="0" layoutInCell="1" allowOverlap="1">
-            <wp:simplePos x="0" y="0"/>
-            <wp:positionH relativeFrom="column">
-              <wp:posOffset>0</wp:posOffset>
-            </wp:positionH>
-            <wp:positionV relativeFrom="paragraph">
-              <wp:posOffset>-2540</wp:posOffset>
-            </wp:positionV>
-            <wp:extent cx="5731510" cy="3785235"/>
-            <wp:effectExtent l="0" t="0" r="2540" b="5715"/>
-            <wp:wrapTight wrapText="bothSides">
-              <wp:wrapPolygon edited="0">
-                <wp:start x="0" y="0"/>
-                <wp:lineTo x="0" y="21524"/>
-                <wp:lineTo x="21538" y="21524"/>
-                <wp:lineTo x="21538" y="0"/>
-                <wp:lineTo x="0" y="0"/>
-              </wp:wrapPolygon>
-            </wp:wrapTight>
-            <wp:docPr id="2" name="Picture 2"/>
+          <wp:inline distT="0" distB="0" distL="0" distR="0">
+            <wp:extent cx="5731510" cy="4315460"/>
+            <wp:effectExtent l="0" t="0" r="2540" b="8890"/>
+            <wp:docPr id="3" name="Picture 3"/>
             <wp:cNvGraphicFramePr>
               <a:graphicFrameLocks xmlns:a="http://schemas.openxmlformats.org/drawingml/2006/main" noChangeAspect="1"/>
             </wp:cNvGraphicFramePr>
@@ -1913,7 +1887,7 @@
               <a:graphicData uri="http://schemas.openxmlformats.org/drawingml/2006/picture">
                 <pic:pic xmlns:pic="http://schemas.openxmlformats.org/drawingml/2006/picture">
                   <pic:nvPicPr>
-                    <pic:cNvPr id="1" name=""/>
+                    <pic:cNvPr id="3" name="Admin.jpg"/>
                     <pic:cNvPicPr/>
                   </pic:nvPicPr>
                   <pic:blipFill>
@@ -1931,7 +1905,7 @@
                   <pic:spPr>
                     <a:xfrm>
                       <a:off x="0" y="0"/>
-                      <a:ext cx="5731510" cy="3785235"/>
+                      <a:ext cx="5731510" cy="4315460"/>
                     </a:xfrm>
                     <a:prstGeom prst="rect">
                       <a:avLst/>
@@ -1940,13 +1914,7 @@
                 </pic:pic>
               </a:graphicData>
             </a:graphic>
-            <wp14:sizeRelH relativeFrom="page">
-              <wp14:pctWidth>0</wp14:pctWidth>
-            </wp14:sizeRelH>
-            <wp14:sizeRelV relativeFrom="page">
-              <wp14:pctHeight>0</wp14:pctHeight>
-            </wp14:sizeRelV>
-          </wp:anchor>
+          </wp:inline>
         </w:drawing>
       </w:r>
       <w:r>
@@ -2075,7 +2043,6 @@
           <w:color w:val="FF0000"/>
           <w:sz w:val="28"/>
         </w:rPr>
-        <w:lastRenderedPageBreak/>
         <w:t>Use Case Descriptions</w:t>
       </w:r>
     </w:p>
@@ -2287,208 +2254,10 @@
       </w:tr>
     </w:tbl>
     <w:p/>
-    <w:p/>
-    <w:p/>
-    <w:tbl>
-      <w:tblPr>
-        <w:tblStyle w:val="TableGrid"/>
-        <w:tblW w:w="0" w:type="auto"/>
-        <w:tblLook w:val="04A0" w:firstRow="1" w:lastRow="0" w:firstColumn="1" w:lastColumn="0" w:noHBand="0" w:noVBand="1"/>
-      </w:tblPr>
-      <w:tblGrid>
-        <w:gridCol w:w="4508"/>
-        <w:gridCol w:w="4508"/>
-      </w:tblGrid>
-      <w:tr>
-        <w:trPr>
-          <w:trHeight w:val="778"/>
-        </w:trPr>
-        <w:tc>
-          <w:tcPr>
-            <w:tcW w:w="4508" w:type="dxa"/>
-          </w:tcPr>
-          <w:p>
-            <w:r>
-              <w:t>Use Case</w:t>
-            </w:r>
-          </w:p>
-        </w:tc>
-        <w:tc>
-          <w:tcPr>
-            <w:tcW w:w="4508" w:type="dxa"/>
-          </w:tcPr>
-          <w:p>
-            <w:r>
-              <w:t>Register</w:t>
-            </w:r>
-          </w:p>
-        </w:tc>
-      </w:tr>
-      <w:tr>
-        <w:trPr>
-          <w:trHeight w:val="910"/>
-        </w:trPr>
-        <w:tc>
-          <w:tcPr>
-            <w:tcW w:w="4508" w:type="dxa"/>
-          </w:tcPr>
-          <w:p>
-            <w:r>
-              <w:t>Objective</w:t>
-            </w:r>
-          </w:p>
-        </w:tc>
-        <w:tc>
-          <w:tcPr>
-            <w:tcW w:w="4508" w:type="dxa"/>
-          </w:tcPr>
-          <w:p>
-            <w:r>
-              <w:t xml:space="preserve">To allow the admin or client to register for an account </w:t>
-            </w:r>
-          </w:p>
-        </w:tc>
-      </w:tr>
-      <w:tr>
-        <w:trPr>
-          <w:trHeight w:val="791"/>
-        </w:trPr>
-        <w:tc>
-          <w:tcPr>
-            <w:tcW w:w="4508" w:type="dxa"/>
-          </w:tcPr>
-          <w:p>
-            <w:r>
-              <w:t>Precondition</w:t>
-            </w:r>
-          </w:p>
-        </w:tc>
-        <w:tc>
-          <w:tcPr>
-            <w:tcW w:w="4508" w:type="dxa"/>
-          </w:tcPr>
-          <w:p>
-            <w:r>
-              <w:t>The user does not have an account</w:t>
-            </w:r>
-          </w:p>
-        </w:tc>
-      </w:tr>
-      <w:tr>
-        <w:trPr>
-          <w:trHeight w:val="1361"/>
-        </w:trPr>
-        <w:tc>
-          <w:tcPr>
-            <w:tcW w:w="4508" w:type="dxa"/>
-          </w:tcPr>
-          <w:p>
-            <w:r>
-              <w:t>Main Flow</w:t>
-            </w:r>
-          </w:p>
-        </w:tc>
-        <w:tc>
-          <w:tcPr>
-            <w:tcW w:w="4508" w:type="dxa"/>
-          </w:tcPr>
-          <w:p>
-            <w:pPr>
-              <w:pStyle w:val="ListParagraph"/>
-              <w:numPr>
-                <w:ilvl w:val="0"/>
-                <w:numId w:val="7"/>
-              </w:numPr>
-            </w:pPr>
-            <w:r>
-              <w:t>User chooses a username</w:t>
-            </w:r>
-          </w:p>
-          <w:p>
-            <w:pPr>
-              <w:pStyle w:val="ListParagraph"/>
-              <w:numPr>
-                <w:ilvl w:val="0"/>
-                <w:numId w:val="7"/>
-              </w:numPr>
-            </w:pPr>
-            <w:r>
-              <w:t>User chooses a password</w:t>
-            </w:r>
-          </w:p>
-          <w:p>
-            <w:pPr>
-              <w:pStyle w:val="ListParagraph"/>
-              <w:numPr>
-                <w:ilvl w:val="0"/>
-                <w:numId w:val="7"/>
-              </w:numPr>
-            </w:pPr>
-            <w:r>
-              <w:t>The account is created and details are sent to the database</w:t>
-            </w:r>
-          </w:p>
-        </w:tc>
-      </w:tr>
-      <w:tr>
-        <w:trPr>
-          <w:trHeight w:val="994"/>
-        </w:trPr>
-        <w:tc>
-          <w:tcPr>
-            <w:tcW w:w="4508" w:type="dxa"/>
-          </w:tcPr>
-          <w:p>
-            <w:r>
-              <w:t>Alternative Flow</w:t>
-            </w:r>
-          </w:p>
-        </w:tc>
-        <w:tc>
-          <w:tcPr>
-            <w:tcW w:w="4508" w:type="dxa"/>
-          </w:tcPr>
-          <w:p>
-            <w:pPr>
-              <w:pStyle w:val="ListParagraph"/>
-              <w:numPr>
-                <w:ilvl w:val="0"/>
-                <w:numId w:val="8"/>
-              </w:numPr>
-            </w:pPr>
-            <w:r>
-              <w:t>Username already chosen. Inform the user and exit use case</w:t>
-            </w:r>
-          </w:p>
-        </w:tc>
-      </w:tr>
-      <w:tr>
-        <w:trPr>
-          <w:trHeight w:val="874"/>
-        </w:trPr>
-        <w:tc>
-          <w:tcPr>
-            <w:tcW w:w="4508" w:type="dxa"/>
-          </w:tcPr>
-          <w:p>
-            <w:r>
-              <w:t>Post Condition</w:t>
-            </w:r>
-          </w:p>
-        </w:tc>
-        <w:tc>
-          <w:tcPr>
-            <w:tcW w:w="4508" w:type="dxa"/>
-          </w:tcPr>
-          <w:p>
-            <w:r>
-              <w:t>User’s account is now created</w:t>
-            </w:r>
-          </w:p>
-        </w:tc>
-      </w:tr>
-    </w:tbl>
-    <w:p/>
+    <w:p>
+      <w:bookmarkStart w:id="0" w:name="_GoBack"/>
+      <w:bookmarkEnd w:id="0"/>
+    </w:p>
     <w:p/>
     <w:tbl>
       <w:tblPr>
@@ -2650,6 +2419,7 @@
           </w:tcPr>
           <w:p>
             <w:r>
+              <w:lastRenderedPageBreak/>
               <w:t>Post Condition</w:t>
             </w:r>
           </w:p>
@@ -3025,6 +2795,7 @@
           </w:tcPr>
           <w:p>
             <w:r>
+              <w:lastRenderedPageBreak/>
               <w:t>Post Condition</w:t>
             </w:r>
           </w:p>
@@ -3174,22 +2945,22 @@
           <w:b/>
           <w:sz w:val="40"/>
         </w:rPr>
+        <w:t>Design</w:t>
+      </w:r>
+    </w:p>
+    <w:p>
+      <w:pPr>
+        <w:rPr>
+          <w:b/>
+          <w:color w:val="FF0000"/>
+          <w:sz w:val="28"/>
+        </w:rPr>
+      </w:pPr>
+      <w:r>
+        <w:rPr>
+          <w:noProof/>
+        </w:rPr>
         <w:lastRenderedPageBreak/>
-        <w:t>Design</w:t>
-      </w:r>
-    </w:p>
-    <w:p>
-      <w:pPr>
-        <w:rPr>
-          <w:b/>
-          <w:color w:val="FF0000"/>
-          <w:sz w:val="28"/>
-        </w:rPr>
-      </w:pPr>
-      <w:r>
-        <w:rPr>
-          <w:noProof/>
-        </w:rPr>
         <w:pict>
           <v:shapetype id="_x0000_t75" coordsize="21600,21600" o:spt="75" o:preferrelative="t" path="m@4@5l@4@11@9@11@9@5xe" filled="f" stroked="f">
             <v:stroke joinstyle="miter"/>
@@ -3278,7 +3049,6 @@
           <w:sz w:val="28"/>
         </w:rPr>
       </w:pPr>
-      <w:bookmarkStart w:id="0" w:name="_GoBack"/>
       <w:r>
         <w:rPr>
           <w:noProof/>
@@ -3291,7 +3061,6 @@
           </v:shape>
         </w:pict>
       </w:r>
-      <w:bookmarkEnd w:id="0"/>
       <w:r>
         <w:rPr>
           <w:b/>
@@ -3347,7 +3116,7 @@
 </file>
 
 <file path=word/endnotes.xml><?xml version="1.0" encoding="utf-8"?>
-<w:endnotes xmlns:wpc="http://schemas.microsoft.com/office/word/2010/wordprocessingCanvas" xmlns:mc="http://schemas.openxmlformats.org/markup-compatibility/2006" xmlns:o="urn:schemas-microsoft-com:office:office" xmlns:r="http://schemas.openxmlformats.org/officeDocument/2006/relationships" xmlns:m="http://schemas.openxmlformats.org/officeDocument/2006/math" xmlns:v="urn:schemas-microsoft-com:vml" xmlns:wp14="http://schemas.microsoft.com/office/word/2010/wordprocessingDrawing" xmlns:wp="http://schemas.openxmlformats.org/drawingml/2006/wordprocessingDrawing" xmlns:w10="urn:schemas-microsoft-com:office:word" xmlns:w="http://schemas.openxmlformats.org/wordprocessingml/2006/main" xmlns:w14="http://schemas.microsoft.com/office/word/2010/wordml" xmlns:w15="http://schemas.microsoft.com/office/word/2012/wordml" xmlns:wpg="http://schemas.microsoft.com/office/word/2010/wordprocessingGroup" xmlns:wpi="http://schemas.microsoft.com/office/word/2010/wordprocessingInk" xmlns:wne="http://schemas.microsoft.com/office/word/2006/wordml" xmlns:wps="http://schemas.microsoft.com/office/word/2010/wordprocessingShape" mc:Ignorable="w14 w15 wp14">
+<w:endnotes xmlns:wpc="http://schemas.microsoft.com/office/word/2010/wordprocessingCanvas" xmlns:cx="http://schemas.microsoft.com/office/drawing/2014/chartex" xmlns:cx1="http://schemas.microsoft.com/office/drawing/2015/9/8/chartex" xmlns:cx2="http://schemas.microsoft.com/office/drawing/2015/10/21/chartex" xmlns:cx3="http://schemas.microsoft.com/office/drawing/2016/5/9/chartex" xmlns:cx4="http://schemas.microsoft.com/office/drawing/2016/5/10/chartex" xmlns:cx5="http://schemas.microsoft.com/office/drawing/2016/5/11/chartex" xmlns:cx6="http://schemas.microsoft.com/office/drawing/2016/5/12/chartex" xmlns:cx7="http://schemas.microsoft.com/office/drawing/2016/5/13/chartex" xmlns:cx8="http://schemas.microsoft.com/office/drawing/2016/5/14/chartex" xmlns:mc="http://schemas.openxmlformats.org/markup-compatibility/2006" xmlns:aink="http://schemas.microsoft.com/office/drawing/2016/ink" xmlns:am3d="http://schemas.microsoft.com/office/drawing/2017/model3d" xmlns:o="urn:schemas-microsoft-com:office:office" xmlns:r="http://schemas.openxmlformats.org/officeDocument/2006/relationships" xmlns:m="http://schemas.openxmlformats.org/officeDocument/2006/math" xmlns:v="urn:schemas-microsoft-com:vml" xmlns:wp14="http://schemas.microsoft.com/office/word/2010/wordprocessingDrawing" xmlns:wp="http://schemas.openxmlformats.org/drawingml/2006/wordprocessingDrawing" xmlns:w10="urn:schemas-microsoft-com:office:word" xmlns:w="http://schemas.openxmlformats.org/wordprocessingml/2006/main" xmlns:w14="http://schemas.microsoft.com/office/word/2010/wordml" xmlns:w15="http://schemas.microsoft.com/office/word/2012/wordml" xmlns:w16cid="http://schemas.microsoft.com/office/word/2016/wordml/cid" xmlns:w16se="http://schemas.microsoft.com/office/word/2015/wordml/symex" xmlns:wpg="http://schemas.microsoft.com/office/word/2010/wordprocessingGroup" xmlns:wpi="http://schemas.microsoft.com/office/word/2010/wordprocessingInk" xmlns:wne="http://schemas.microsoft.com/office/word/2006/wordml" xmlns:wps="http://schemas.microsoft.com/office/word/2010/wordprocessingShape" mc:Ignorable="w14 w15 w16se w16cid wp14">
   <w:endnote w:type="separator" w:id="-1">
     <w:p>
       <w:pPr>
@@ -3372,7 +3141,7 @@
 </file>
 
 <file path=word/footnotes.xml><?xml version="1.0" encoding="utf-8"?>
-<w:footnotes xmlns:wpc="http://schemas.microsoft.com/office/word/2010/wordprocessingCanvas" xmlns:mc="http://schemas.openxmlformats.org/markup-compatibility/2006" xmlns:o="urn:schemas-microsoft-com:office:office" xmlns:r="http://schemas.openxmlformats.org/officeDocument/2006/relationships" xmlns:m="http://schemas.openxmlformats.org/officeDocument/2006/math" xmlns:v="urn:schemas-microsoft-com:vml" xmlns:wp14="http://schemas.microsoft.com/office/word/2010/wordprocessingDrawing" xmlns:wp="http://schemas.openxmlformats.org/drawingml/2006/wordprocessingDrawing" xmlns:w10="urn:schemas-microsoft-com:office:word" xmlns:w="http://schemas.openxmlformats.org/wordprocessingml/2006/main" xmlns:w14="http://schemas.microsoft.com/office/word/2010/wordml" xmlns:w15="http://schemas.microsoft.com/office/word/2012/wordml" xmlns:wpg="http://schemas.microsoft.com/office/word/2010/wordprocessingGroup" xmlns:wpi="http://schemas.microsoft.com/office/word/2010/wordprocessingInk" xmlns:wne="http://schemas.microsoft.com/office/word/2006/wordml" xmlns:wps="http://schemas.microsoft.com/office/word/2010/wordprocessingShape" mc:Ignorable="w14 w15 wp14">
+<w:footnotes xmlns:wpc="http://schemas.microsoft.com/office/word/2010/wordprocessingCanvas" xmlns:cx="http://schemas.microsoft.com/office/drawing/2014/chartex" xmlns:cx1="http://schemas.microsoft.com/office/drawing/2015/9/8/chartex" xmlns:cx2="http://schemas.microsoft.com/office/drawing/2015/10/21/chartex" xmlns:cx3="http://schemas.microsoft.com/office/drawing/2016/5/9/chartex" xmlns:cx4="http://schemas.microsoft.com/office/drawing/2016/5/10/chartex" xmlns:cx5="http://schemas.microsoft.com/office/drawing/2016/5/11/chartex" xmlns:cx6="http://schemas.microsoft.com/office/drawing/2016/5/12/chartex" xmlns:cx7="http://schemas.microsoft.com/office/drawing/2016/5/13/chartex" xmlns:cx8="http://schemas.microsoft.com/office/drawing/2016/5/14/chartex" xmlns:mc="http://schemas.openxmlformats.org/markup-compatibility/2006" xmlns:aink="http://schemas.microsoft.com/office/drawing/2016/ink" xmlns:am3d="http://schemas.microsoft.com/office/drawing/2017/model3d" xmlns:o="urn:schemas-microsoft-com:office:office" xmlns:r="http://schemas.openxmlformats.org/officeDocument/2006/relationships" xmlns:m="http://schemas.openxmlformats.org/officeDocument/2006/math" xmlns:v="urn:schemas-microsoft-com:vml" xmlns:wp14="http://schemas.microsoft.com/office/word/2010/wordprocessingDrawing" xmlns:wp="http://schemas.openxmlformats.org/drawingml/2006/wordprocessingDrawing" xmlns:w10="urn:schemas-microsoft-com:office:word" xmlns:w="http://schemas.openxmlformats.org/wordprocessingml/2006/main" xmlns:w14="http://schemas.microsoft.com/office/word/2010/wordml" xmlns:w15="http://schemas.microsoft.com/office/word/2012/wordml" xmlns:w16cid="http://schemas.microsoft.com/office/word/2016/wordml/cid" xmlns:w16se="http://schemas.microsoft.com/office/word/2015/wordml/symex" xmlns:wpg="http://schemas.microsoft.com/office/word/2010/wordprocessingGroup" xmlns:wpi="http://schemas.microsoft.com/office/word/2010/wordprocessingInk" xmlns:wne="http://schemas.microsoft.com/office/word/2006/wordml" xmlns:wps="http://schemas.microsoft.com/office/word/2010/wordprocessingShape" mc:Ignorable="w14 w15 w16se w16cid wp14">
   <w:footnote w:type="separator" w:id="-1">
     <w:p>
       <w:pPr>
@@ -3397,7 +3166,7 @@
 </file>
 
 <file path=word/numbering.xml><?xml version="1.0" encoding="utf-8"?>
-<w:numbering xmlns:wpc="http://schemas.microsoft.com/office/word/2010/wordprocessingCanvas" xmlns:mc="http://schemas.openxmlformats.org/markup-compatibility/2006" xmlns:o="urn:schemas-microsoft-com:office:office" xmlns:r="http://schemas.openxmlformats.org/officeDocument/2006/relationships" xmlns:m="http://schemas.openxmlformats.org/officeDocument/2006/math" xmlns:v="urn:schemas-microsoft-com:vml" xmlns:wp14="http://schemas.microsoft.com/office/word/2010/wordprocessingDrawing" xmlns:wp="http://schemas.openxmlformats.org/drawingml/2006/wordprocessingDrawing" xmlns:w10="urn:schemas-microsoft-com:office:word" xmlns:w="http://schemas.openxmlformats.org/wordprocessingml/2006/main" xmlns:w14="http://schemas.microsoft.com/office/word/2010/wordml" xmlns:w15="http://schemas.microsoft.com/office/word/2012/wordml" xmlns:wpg="http://schemas.microsoft.com/office/word/2010/wordprocessingGroup" xmlns:wpi="http://schemas.microsoft.com/office/word/2010/wordprocessingInk" xmlns:wne="http://schemas.microsoft.com/office/word/2006/wordml" xmlns:wps="http://schemas.microsoft.com/office/word/2010/wordprocessingShape" mc:Ignorable="w14 w15 wp14">
+<w:numbering xmlns:wpc="http://schemas.microsoft.com/office/word/2010/wordprocessingCanvas" xmlns:cx="http://schemas.microsoft.com/office/drawing/2014/chartex" xmlns:cx1="http://schemas.microsoft.com/office/drawing/2015/9/8/chartex" xmlns:cx2="http://schemas.microsoft.com/office/drawing/2015/10/21/chartex" xmlns:cx3="http://schemas.microsoft.com/office/drawing/2016/5/9/chartex" xmlns:cx4="http://schemas.microsoft.com/office/drawing/2016/5/10/chartex" xmlns:cx5="http://schemas.microsoft.com/office/drawing/2016/5/11/chartex" xmlns:cx6="http://schemas.microsoft.com/office/drawing/2016/5/12/chartex" xmlns:cx7="http://schemas.microsoft.com/office/drawing/2016/5/13/chartex" xmlns:cx8="http://schemas.microsoft.com/office/drawing/2016/5/14/chartex" xmlns:mc="http://schemas.openxmlformats.org/markup-compatibility/2006" xmlns:aink="http://schemas.microsoft.com/office/drawing/2016/ink" xmlns:am3d="http://schemas.microsoft.com/office/drawing/2017/model3d" xmlns:o="urn:schemas-microsoft-com:office:office" xmlns:r="http://schemas.openxmlformats.org/officeDocument/2006/relationships" xmlns:m="http://schemas.openxmlformats.org/officeDocument/2006/math" xmlns:v="urn:schemas-microsoft-com:vml" xmlns:wp14="http://schemas.microsoft.com/office/word/2010/wordprocessingDrawing" xmlns:wp="http://schemas.openxmlformats.org/drawingml/2006/wordprocessingDrawing" xmlns:w10="urn:schemas-microsoft-com:office:word" xmlns:w="http://schemas.openxmlformats.org/wordprocessingml/2006/main" xmlns:w14="http://schemas.microsoft.com/office/word/2010/wordml" xmlns:w15="http://schemas.microsoft.com/office/word/2012/wordml" xmlns:w16cid="http://schemas.microsoft.com/office/word/2016/wordml/cid" xmlns:w16se="http://schemas.microsoft.com/office/word/2015/wordml/symex" xmlns:wpg="http://schemas.microsoft.com/office/word/2010/wordprocessingGroup" xmlns:wpi="http://schemas.microsoft.com/office/word/2010/wordprocessingInk" xmlns:wne="http://schemas.microsoft.com/office/word/2006/wordml" xmlns:wps="http://schemas.microsoft.com/office/word/2010/wordprocessingShape" mc:Ignorable="w14 w15 w16se w16cid wp14">
   <w:abstractNum w:abstractNumId="0" w15:restartNumberingAfterBreak="0">
     <w:nsid w:val="0CD57FAC"/>
     <w:multiLevelType w:val="hybridMultilevel"/>
@@ -4694,7 +4463,7 @@
 </file>
 
 <file path=word/styles.xml><?xml version="1.0" encoding="utf-8"?>
-<w:styles xmlns:mc="http://schemas.openxmlformats.org/markup-compatibility/2006" xmlns:r="http://schemas.openxmlformats.org/officeDocument/2006/relationships" xmlns:w="http://schemas.openxmlformats.org/wordprocessingml/2006/main" xmlns:w14="http://schemas.microsoft.com/office/word/2010/wordml" xmlns:w15="http://schemas.microsoft.com/office/word/2012/wordml" mc:Ignorable="w14 w15">
+<w:styles xmlns:mc="http://schemas.openxmlformats.org/markup-compatibility/2006" xmlns:r="http://schemas.openxmlformats.org/officeDocument/2006/relationships" xmlns:w="http://schemas.openxmlformats.org/wordprocessingml/2006/main" xmlns:w14="http://schemas.microsoft.com/office/word/2010/wordml" xmlns:w15="http://schemas.microsoft.com/office/word/2012/wordml" xmlns:w16cid="http://schemas.microsoft.com/office/word/2016/wordml/cid" xmlns:w16se="http://schemas.microsoft.com/office/word/2015/wordml/symex" mc:Ignorable="w14 w15 w16se w16cid">
   <w:docDefaults>
     <w:rPrDefault>
       <w:rPr>
@@ -4710,7 +4479,7 @@
       </w:pPr>
     </w:pPrDefault>
   </w:docDefaults>
-  <w:latentStyles w:defLockedState="0" w:defUIPriority="99" w:defSemiHidden="0" w:defUnhideWhenUsed="0" w:defQFormat="0" w:count="371">
+  <w:latentStyles w:defLockedState="0" w:defUIPriority="99" w:defSemiHidden="0" w:defUnhideWhenUsed="0" w:defQFormat="0" w:count="375">
     <w:lsdException w:name="Normal" w:uiPriority="0" w:qFormat="1"/>
     <w:lsdException w:name="heading 1" w:uiPriority="9" w:qFormat="1"/>
     <w:lsdException w:name="heading 2" w:semiHidden="1" w:uiPriority="9" w:unhideWhenUsed="1" w:qFormat="1"/>
@@ -4816,7 +4585,6 @@
     <w:lsdException w:name="HTML Sample" w:semiHidden="1" w:unhideWhenUsed="1"/>
     <w:lsdException w:name="HTML Typewriter" w:semiHidden="1" w:unhideWhenUsed="1"/>
     <w:lsdException w:name="HTML Variable" w:semiHidden="1" w:unhideWhenUsed="1"/>
-    <w:lsdException w:name="Normal Table" w:semiHidden="1" w:unhideWhenUsed="1"/>
     <w:lsdException w:name="annotation subject" w:semiHidden="1" w:unhideWhenUsed="1"/>
     <w:lsdException w:name="No List" w:semiHidden="1" w:unhideWhenUsed="1"/>
     <w:lsdException w:name="Outline List 1" w:semiHidden="1" w:unhideWhenUsed="1"/>
@@ -4860,10 +4628,8 @@
     <w:lsdException w:name="Table Elegant" w:semiHidden="1" w:unhideWhenUsed="1"/>
     <w:lsdException w:name="Table Professional" w:semiHidden="1" w:unhideWhenUsed="1"/>
     <w:lsdException w:name="Table Subtle 1" w:semiHidden="1" w:unhideWhenUsed="1"/>
-    <w:lsdException w:name="Table Subtle 2" w:semiHidden="1" w:unhideWhenUsed="1"/>
     <w:lsdException w:name="Table Web 1" w:semiHidden="1" w:unhideWhenUsed="1"/>
     <w:lsdException w:name="Table Web 2" w:semiHidden="1" w:unhideWhenUsed="1"/>
-    <w:lsdException w:name="Table Web 3" w:semiHidden="1" w:unhideWhenUsed="1"/>
     <w:lsdException w:name="Balloon Text" w:semiHidden="1" w:unhideWhenUsed="1"/>
     <w:lsdException w:name="Table Grid" w:uiPriority="39"/>
     <w:lsdException w:name="Table Theme" w:semiHidden="1" w:unhideWhenUsed="1"/>
@@ -5082,6 +4848,10 @@
     <w:lsdException w:name="List Table 5 Dark Accent 6" w:uiPriority="50"/>
     <w:lsdException w:name="List Table 6 Colorful Accent 6" w:uiPriority="51"/>
     <w:lsdException w:name="List Table 7 Colorful Accent 6" w:uiPriority="52"/>
+    <w:lsdException w:name="Mention" w:semiHidden="1" w:unhideWhenUsed="1"/>
+    <w:lsdException w:name="Smart Hyperlink" w:semiHidden="1" w:unhideWhenUsed="1"/>
+    <w:lsdException w:name="Hashtag" w:semiHidden="1" w:unhideWhenUsed="1"/>
+    <w:lsdException w:name="Unresolved Mention" w:semiHidden="1" w:unhideWhenUsed="1"/>
   </w:latentStyles>
   <w:style w:type="paragraph" w:default="1" w:styleId="Normal">
     <w:name w:val="Normal"/>

</xml_diff>

<commit_message>
Removed Sign Up/Register option from the Use Case Diagrams and Descriptions on the word document
</commit_message>
<xml_diff>
--- a/Project Documentation.docx
+++ b/Project Documentation.docx
@@ -1,6 +1,6 @@
 
 <file path=word/document.xml><?xml version="1.0" encoding="utf-8"?>
-<w:document xmlns:wpc="http://schemas.microsoft.com/office/word/2010/wordprocessingCanvas" xmlns:mc="http://schemas.openxmlformats.org/markup-compatibility/2006" xmlns:o="urn:schemas-microsoft-com:office:office" xmlns:r="http://schemas.openxmlformats.org/officeDocument/2006/relationships" xmlns:m="http://schemas.openxmlformats.org/officeDocument/2006/math" xmlns:v="urn:schemas-microsoft-com:vml" xmlns:wp14="http://schemas.microsoft.com/office/word/2010/wordprocessingDrawing" xmlns:wp="http://schemas.openxmlformats.org/drawingml/2006/wordprocessingDrawing" xmlns:w10="urn:schemas-microsoft-com:office:word" xmlns:w="http://schemas.openxmlformats.org/wordprocessingml/2006/main" xmlns:w14="http://schemas.microsoft.com/office/word/2010/wordml" xmlns:w15="http://schemas.microsoft.com/office/word/2012/wordml" xmlns:wpg="http://schemas.microsoft.com/office/word/2010/wordprocessingGroup" xmlns:wpi="http://schemas.microsoft.com/office/word/2010/wordprocessingInk" xmlns:wne="http://schemas.microsoft.com/office/word/2006/wordml" xmlns:wps="http://schemas.microsoft.com/office/word/2010/wordprocessingShape" mc:Ignorable="w14 w15 wp14">
+<w:document xmlns:wpc="http://schemas.microsoft.com/office/word/2010/wordprocessingCanvas" xmlns:cx="http://schemas.microsoft.com/office/drawing/2014/chartex" xmlns:cx1="http://schemas.microsoft.com/office/drawing/2015/9/8/chartex" xmlns:cx2="http://schemas.microsoft.com/office/drawing/2015/10/21/chartex" xmlns:cx3="http://schemas.microsoft.com/office/drawing/2016/5/9/chartex" xmlns:cx4="http://schemas.microsoft.com/office/drawing/2016/5/10/chartex" xmlns:cx5="http://schemas.microsoft.com/office/drawing/2016/5/11/chartex" xmlns:cx6="http://schemas.microsoft.com/office/drawing/2016/5/12/chartex" xmlns:cx7="http://schemas.microsoft.com/office/drawing/2016/5/13/chartex" xmlns:cx8="http://schemas.microsoft.com/office/drawing/2016/5/14/chartex" xmlns:mc="http://schemas.openxmlformats.org/markup-compatibility/2006" xmlns:aink="http://schemas.microsoft.com/office/drawing/2016/ink" xmlns:am3d="http://schemas.microsoft.com/office/drawing/2017/model3d" xmlns:o="urn:schemas-microsoft-com:office:office" xmlns:r="http://schemas.openxmlformats.org/officeDocument/2006/relationships" xmlns:m="http://schemas.openxmlformats.org/officeDocument/2006/math" xmlns:v="urn:schemas-microsoft-com:vml" xmlns:wp14="http://schemas.microsoft.com/office/word/2010/wordprocessingDrawing" xmlns:wp="http://schemas.openxmlformats.org/drawingml/2006/wordprocessingDrawing" xmlns:w10="urn:schemas-microsoft-com:office:word" xmlns:w="http://schemas.openxmlformats.org/wordprocessingml/2006/main" xmlns:w14="http://schemas.microsoft.com/office/word/2010/wordml" xmlns:w15="http://schemas.microsoft.com/office/word/2012/wordml" xmlns:w16cid="http://schemas.microsoft.com/office/word/2016/wordml/cid" xmlns:w16se="http://schemas.microsoft.com/office/word/2015/wordml/symex" xmlns:wpg="http://schemas.microsoft.com/office/word/2010/wordprocessingGroup" xmlns:wpi="http://schemas.microsoft.com/office/word/2010/wordprocessingInk" xmlns:wne="http://schemas.microsoft.com/office/word/2006/wordml" xmlns:wps="http://schemas.microsoft.com/office/word/2010/wordprocessingShape" mc:Ignorable="w14 w15 w16se w16cid wp14">
   <w:body>
     <w:p>
       <w:pPr>
@@ -1585,30 +1585,32 @@
       <w:r>
         <w:rPr>
           <w:b/>
+          <w:color w:val="FF0000"/>
+          <w:sz w:val="28"/>
+        </w:rPr>
+        <w:t>Client Use Case</w:t>
+      </w:r>
+    </w:p>
+    <w:p>
+      <w:pPr>
+        <w:rPr>
+          <w:b/>
+          <w:color w:val="FF0000"/>
+          <w:sz w:val="28"/>
+        </w:rPr>
+      </w:pPr>
+      <w:r>
+        <w:rPr>
+          <w:b/>
           <w:noProof/>
-          <w:sz w:val="24"/>
+          <w:color w:val="FF0000"/>
+          <w:sz w:val="28"/>
         </w:rPr>
         <w:drawing>
-          <wp:anchor distT="0" distB="0" distL="114300" distR="114300" simplePos="0" relativeHeight="251658240" behindDoc="1" locked="0" layoutInCell="1" allowOverlap="1">
-            <wp:simplePos x="0" y="0"/>
-            <wp:positionH relativeFrom="margin">
-              <wp:align>right</wp:align>
-            </wp:positionH>
-            <wp:positionV relativeFrom="paragraph">
-              <wp:posOffset>344805</wp:posOffset>
-            </wp:positionV>
-            <wp:extent cx="5731510" cy="4416425"/>
-            <wp:effectExtent l="0" t="0" r="2540" b="3175"/>
-            <wp:wrapTight wrapText="bothSides">
-              <wp:wrapPolygon edited="0">
-                <wp:start x="0" y="0"/>
-                <wp:lineTo x="0" y="21522"/>
-                <wp:lineTo x="21538" y="21522"/>
-                <wp:lineTo x="21538" y="0"/>
-                <wp:lineTo x="0" y="0"/>
-              </wp:wrapPolygon>
-            </wp:wrapTight>
-            <wp:docPr id="1" name="Picture 1"/>
+          <wp:inline distT="0" distB="0" distL="0" distR="0">
+            <wp:extent cx="5731510" cy="4437380"/>
+            <wp:effectExtent l="0" t="0" r="2540" b="1270"/>
+            <wp:docPr id="5" name="Picture 5"/>
             <wp:cNvGraphicFramePr>
               <a:graphicFrameLocks xmlns:a="http://schemas.openxmlformats.org/drawingml/2006/main" noChangeAspect="1"/>
             </wp:cNvGraphicFramePr>
@@ -1616,7 +1618,7 @@
               <a:graphicData uri="http://schemas.openxmlformats.org/drawingml/2006/picture">
                 <pic:pic xmlns:pic="http://schemas.openxmlformats.org/drawingml/2006/picture">
                   <pic:nvPicPr>
-                    <pic:cNvPr id="1" name=""/>
+                    <pic:cNvPr id="5" name="Client.jpg"/>
                     <pic:cNvPicPr/>
                   </pic:nvPicPr>
                   <pic:blipFill>
@@ -1634,7 +1636,7 @@
                   <pic:spPr>
                     <a:xfrm>
                       <a:off x="0" y="0"/>
-                      <a:ext cx="5731510" cy="4416425"/>
+                      <a:ext cx="5731510" cy="4437380"/>
                     </a:xfrm>
                     <a:prstGeom prst="rect">
                       <a:avLst/>
@@ -1643,22 +1645,8 @@
                 </pic:pic>
               </a:graphicData>
             </a:graphic>
-            <wp14:sizeRelH relativeFrom="page">
-              <wp14:pctWidth>0</wp14:pctWidth>
-            </wp14:sizeRelH>
-            <wp14:sizeRelV relativeFrom="page">
-              <wp14:pctHeight>0</wp14:pctHeight>
-            </wp14:sizeRelV>
-          </wp:anchor>
+          </wp:inline>
         </w:drawing>
-      </w:r>
-      <w:r>
-        <w:rPr>
-          <w:b/>
-          <w:color w:val="FF0000"/>
-          <w:sz w:val="28"/>
-        </w:rPr>
-        <w:t>Client Use Case</w:t>
       </w:r>
     </w:p>
     <w:p>
@@ -1761,6 +1749,7 @@
     <w:p>
       <w:pPr>
         <w:rPr>
+          <w:b/>
           <w:color w:val="FF0000"/>
           <w:sz w:val="28"/>
         </w:rPr>
@@ -1768,28 +1757,14 @@
       <w:r>
         <w:rPr>
           <w:noProof/>
+          <w:color w:val="FF0000"/>
+          <w:sz w:val="28"/>
         </w:rPr>
         <w:drawing>
-          <wp:anchor distT="0" distB="0" distL="114300" distR="114300" simplePos="0" relativeHeight="251659264" behindDoc="1" locked="0" layoutInCell="1" allowOverlap="1">
-            <wp:simplePos x="0" y="0"/>
-            <wp:positionH relativeFrom="column">
-              <wp:posOffset>0</wp:posOffset>
-            </wp:positionH>
-            <wp:positionV relativeFrom="paragraph">
-              <wp:posOffset>-2540</wp:posOffset>
-            </wp:positionV>
-            <wp:extent cx="5731510" cy="3785235"/>
-            <wp:effectExtent l="0" t="0" r="2540" b="5715"/>
-            <wp:wrapTight wrapText="bothSides">
-              <wp:wrapPolygon edited="0">
-                <wp:start x="0" y="0"/>
-                <wp:lineTo x="0" y="21524"/>
-                <wp:lineTo x="21538" y="21524"/>
-                <wp:lineTo x="21538" y="0"/>
-                <wp:lineTo x="0" y="0"/>
-              </wp:wrapPolygon>
-            </wp:wrapTight>
-            <wp:docPr id="2" name="Picture 2"/>
+          <wp:inline distT="0" distB="0" distL="0" distR="0">
+            <wp:extent cx="5731510" cy="4315460"/>
+            <wp:effectExtent l="0" t="0" r="2540" b="8890"/>
+            <wp:docPr id="1" name="Picture 1"/>
             <wp:cNvGraphicFramePr>
               <a:graphicFrameLocks xmlns:a="http://schemas.openxmlformats.org/drawingml/2006/main" noChangeAspect="1"/>
             </wp:cNvGraphicFramePr>
@@ -1797,7 +1772,7 @@
               <a:graphicData uri="http://schemas.openxmlformats.org/drawingml/2006/picture">
                 <pic:pic xmlns:pic="http://schemas.openxmlformats.org/drawingml/2006/picture">
                   <pic:nvPicPr>
-                    <pic:cNvPr id="1" name=""/>
+                    <pic:cNvPr id="1" name="Admin.jpg"/>
                     <pic:cNvPicPr/>
                   </pic:nvPicPr>
                   <pic:blipFill>
@@ -1815,7 +1790,7 @@
                   <pic:spPr>
                     <a:xfrm>
                       <a:off x="0" y="0"/>
-                      <a:ext cx="5731510" cy="3785235"/>
+                      <a:ext cx="5731510" cy="4315460"/>
                     </a:xfrm>
                     <a:prstGeom prst="rect">
                       <a:avLst/>
@@ -1824,13 +1799,7 @@
                 </pic:pic>
               </a:graphicData>
             </a:graphic>
-            <wp14:sizeRelH relativeFrom="page">
-              <wp14:pctWidth>0</wp14:pctWidth>
-            </wp14:sizeRelH>
-            <wp14:sizeRelV relativeFrom="page">
-              <wp14:pctHeight>0</wp14:pctHeight>
-            </wp14:sizeRelV>
-          </wp:anchor>
+          </wp:inline>
         </w:drawing>
       </w:r>
       <w:r>
@@ -1838,7 +1807,7 @@
           <w:color w:val="FF0000"/>
           <w:sz w:val="28"/>
         </w:rPr>
-        <w:t xml:space="preserve">                                                                                                                                                                         </w:t>
+        <w:t xml:space="preserve">                                                                                                                                                                   </w:t>
       </w:r>
     </w:p>
     <w:p>
@@ -1959,7 +1928,6 @@
           <w:color w:val="FF0000"/>
           <w:sz w:val="28"/>
         </w:rPr>
-        <w:lastRenderedPageBreak/>
         <w:t>Use Case Descriptions</w:t>
       </w:r>
     </w:p>
@@ -2173,206 +2141,10 @@
     <w:p/>
     <w:p/>
     <w:p/>
-    <w:tbl>
-      <w:tblPr>
-        <w:tblStyle w:val="TableGrid"/>
-        <w:tblW w:w="0" w:type="auto"/>
-        <w:tblLook w:val="04A0" w:firstRow="1" w:lastRow="0" w:firstColumn="1" w:lastColumn="0" w:noHBand="0" w:noVBand="1"/>
-      </w:tblPr>
-      <w:tblGrid>
-        <w:gridCol w:w="4508"/>
-        <w:gridCol w:w="4508"/>
-      </w:tblGrid>
-      <w:tr>
-        <w:trPr>
-          <w:trHeight w:val="778"/>
-        </w:trPr>
-        <w:tc>
-          <w:tcPr>
-            <w:tcW w:w="4508" w:type="dxa"/>
-          </w:tcPr>
-          <w:p>
-            <w:r>
-              <w:t>Use Case</w:t>
-            </w:r>
-          </w:p>
-        </w:tc>
-        <w:tc>
-          <w:tcPr>
-            <w:tcW w:w="4508" w:type="dxa"/>
-          </w:tcPr>
-          <w:p>
-            <w:r>
-              <w:t>Register</w:t>
-            </w:r>
-          </w:p>
-        </w:tc>
-      </w:tr>
-      <w:tr>
-        <w:trPr>
-          <w:trHeight w:val="910"/>
-        </w:trPr>
-        <w:tc>
-          <w:tcPr>
-            <w:tcW w:w="4508" w:type="dxa"/>
-          </w:tcPr>
-          <w:p>
-            <w:r>
-              <w:t>Objective</w:t>
-            </w:r>
-          </w:p>
-        </w:tc>
-        <w:tc>
-          <w:tcPr>
-            <w:tcW w:w="4508" w:type="dxa"/>
-          </w:tcPr>
-          <w:p>
-            <w:r>
-              <w:t xml:space="preserve">To allow the admin or client to register for an account </w:t>
-            </w:r>
-          </w:p>
-        </w:tc>
-      </w:tr>
-      <w:tr>
-        <w:trPr>
-          <w:trHeight w:val="791"/>
-        </w:trPr>
-        <w:tc>
-          <w:tcPr>
-            <w:tcW w:w="4508" w:type="dxa"/>
-          </w:tcPr>
-          <w:p>
-            <w:r>
-              <w:t>Precondition</w:t>
-            </w:r>
-          </w:p>
-        </w:tc>
-        <w:tc>
-          <w:tcPr>
-            <w:tcW w:w="4508" w:type="dxa"/>
-          </w:tcPr>
-          <w:p>
-            <w:r>
-              <w:t>The user does not have an account</w:t>
-            </w:r>
-          </w:p>
-        </w:tc>
-      </w:tr>
-      <w:tr>
-        <w:trPr>
-          <w:trHeight w:val="1361"/>
-        </w:trPr>
-        <w:tc>
-          <w:tcPr>
-            <w:tcW w:w="4508" w:type="dxa"/>
-          </w:tcPr>
-          <w:p>
-            <w:r>
-              <w:t>Main Flow</w:t>
-            </w:r>
-          </w:p>
-        </w:tc>
-        <w:tc>
-          <w:tcPr>
-            <w:tcW w:w="4508" w:type="dxa"/>
-          </w:tcPr>
-          <w:p>
-            <w:pPr>
-              <w:pStyle w:val="ListParagraph"/>
-              <w:numPr>
-                <w:ilvl w:val="0"/>
-                <w:numId w:val="7"/>
-              </w:numPr>
-            </w:pPr>
-            <w:r>
-              <w:t>User chooses a username</w:t>
-            </w:r>
-          </w:p>
-          <w:p>
-            <w:pPr>
-              <w:pStyle w:val="ListParagraph"/>
-              <w:numPr>
-                <w:ilvl w:val="0"/>
-                <w:numId w:val="7"/>
-              </w:numPr>
-            </w:pPr>
-            <w:r>
-              <w:t>User chooses a password</w:t>
-            </w:r>
-          </w:p>
-          <w:p>
-            <w:pPr>
-              <w:pStyle w:val="ListParagraph"/>
-              <w:numPr>
-                <w:ilvl w:val="0"/>
-                <w:numId w:val="7"/>
-              </w:numPr>
-            </w:pPr>
-            <w:r>
-              <w:t>The account is created and details are sent to the database</w:t>
-            </w:r>
-          </w:p>
-        </w:tc>
-      </w:tr>
-      <w:tr>
-        <w:trPr>
-          <w:trHeight w:val="994"/>
-        </w:trPr>
-        <w:tc>
-          <w:tcPr>
-            <w:tcW w:w="4508" w:type="dxa"/>
-          </w:tcPr>
-          <w:p>
-            <w:r>
-              <w:t>Alternative Flow</w:t>
-            </w:r>
-          </w:p>
-        </w:tc>
-        <w:tc>
-          <w:tcPr>
-            <w:tcW w:w="4508" w:type="dxa"/>
-          </w:tcPr>
-          <w:p>
-            <w:pPr>
-              <w:pStyle w:val="ListParagraph"/>
-              <w:numPr>
-                <w:ilvl w:val="0"/>
-                <w:numId w:val="8"/>
-              </w:numPr>
-            </w:pPr>
-            <w:r>
-              <w:t>Username already chosen. Inform the user and exit use case</w:t>
-            </w:r>
-          </w:p>
-        </w:tc>
-      </w:tr>
-      <w:tr>
-        <w:trPr>
-          <w:trHeight w:val="874"/>
-        </w:trPr>
-        <w:tc>
-          <w:tcPr>
-            <w:tcW w:w="4508" w:type="dxa"/>
-          </w:tcPr>
-          <w:p>
-            <w:r>
-              <w:t>Post Condition</w:t>
-            </w:r>
-          </w:p>
-        </w:tc>
-        <w:tc>
-          <w:tcPr>
-            <w:tcW w:w="4508" w:type="dxa"/>
-          </w:tcPr>
-          <w:p>
-            <w:r>
-              <w:t>User’s account is now created</w:t>
-            </w:r>
-          </w:p>
-        </w:tc>
-      </w:tr>
-    </w:tbl>
-    <w:p/>
+    <w:p>
+      <w:bookmarkStart w:id="0" w:name="_GoBack"/>
+      <w:bookmarkEnd w:id="0"/>
+    </w:p>
     <w:p/>
     <w:tbl>
       <w:tblPr>
@@ -2509,6 +2281,7 @@
           </w:tcPr>
           <w:p>
             <w:r>
+              <w:lastRenderedPageBreak/>
               <w:t>Alternative Flow</w:t>
             </w:r>
           </w:p>
@@ -2909,6 +2682,7 @@
           </w:tcPr>
           <w:p>
             <w:r>
+              <w:lastRenderedPageBreak/>
               <w:t>Post Condition</w:t>
             </w:r>
           </w:p>
@@ -3058,21 +2832,21 @@
           <w:b/>
           <w:sz w:val="40"/>
         </w:rPr>
+        <w:t>Machine State Diagram</w:t>
+      </w:r>
+    </w:p>
+    <w:p>
+      <w:pPr>
+        <w:rPr>
+          <w:b/>
+          <w:sz w:val="40"/>
+        </w:rPr>
+      </w:pPr>
+      <w:r>
+        <w:rPr>
+          <w:noProof/>
+        </w:rPr>
         <w:lastRenderedPageBreak/>
-        <w:t>Machine State Diagram</w:t>
-      </w:r>
-    </w:p>
-    <w:p>
-      <w:pPr>
-        <w:rPr>
-          <w:b/>
-          <w:sz w:val="40"/>
-        </w:rPr>
-      </w:pPr>
-      <w:r>
-        <w:rPr>
-          <w:noProof/>
-        </w:rPr>
         <w:drawing>
           <wp:inline distT="0" distB="0" distL="0" distR="0" wp14:anchorId="0DECC1C7" wp14:editId="70B6B2B3">
             <wp:extent cx="5731510" cy="4187825"/>
@@ -3189,29 +2963,27 @@
           <w:sz w:val="40"/>
         </w:rPr>
       </w:pPr>
-      <w:bookmarkStart w:id="0" w:name="_GoBack"/>
-      <w:bookmarkEnd w:id="0"/>
       <w:r>
         <w:rPr>
           <w:b/>
           <w:sz w:val="40"/>
         </w:rPr>
+        <w:t>Design</w:t>
+      </w:r>
+    </w:p>
+    <w:p>
+      <w:pPr>
+        <w:rPr>
+          <w:b/>
+          <w:color w:val="FF0000"/>
+          <w:sz w:val="28"/>
+        </w:rPr>
+      </w:pPr>
+      <w:r>
+        <w:rPr>
+          <w:noProof/>
+        </w:rPr>
         <w:lastRenderedPageBreak/>
-        <w:t>Design</w:t>
-      </w:r>
-    </w:p>
-    <w:p>
-      <w:pPr>
-        <w:rPr>
-          <w:b/>
-          <w:color w:val="FF0000"/>
-          <w:sz w:val="28"/>
-        </w:rPr>
-      </w:pPr>
-      <w:r>
-        <w:rPr>
-          <w:noProof/>
-        </w:rPr>
         <w:pict>
           <v:shapetype id="_x0000_t75" coordsize="21600,21600" o:spt="75" o:preferrelative="t" path="m@4@5l@4@11@9@11@9@5xe" filled="f" stroked="f">
             <v:stroke joinstyle="miter"/>
@@ -3232,7 +3004,7 @@
             <v:path o:extrusionok="f" gradientshapeok="t" o:connecttype="rect"/>
             <o:lock v:ext="edit" aspectratio="t"/>
           </v:shapetype>
-          <v:shape id="_x0000_s1026" type="#_x0000_t75" style="position:absolute;margin-left:0;margin-top:22.7pt;width:450.75pt;height:242.95pt;z-index:-251655168;mso-position-horizontal-relative:text;mso-position-vertical-relative:text;mso-width-relative:page;mso-height-relative:page" wrapcoords="-36 0 -36 21537 21600 21537 21600 0 -36 0">
+          <v:shape id="_x0000_s1026" type="#_x0000_t75" style="position:absolute;margin-left:0;margin-top:22.7pt;width:450.75pt;height:242.95pt;z-index:-251655168" wrapcoords="-36 0 -36 21537 21600 21537 21600 0 -36 0">
             <v:imagedata r:id="rId11" o:title="loginDesign"/>
             <w10:wrap type="tight"/>
           </v:shape>
@@ -3260,7 +3032,7 @@
           <w:noProof/>
         </w:rPr>
         <w:pict>
-          <v:shape id="_x0000_s1027" type="#_x0000_t75" style="position:absolute;margin-left:0;margin-top:264.7pt;width:450.75pt;height:329.4pt;z-index:-251653120;mso-position-horizontal-relative:text;mso-position-vertical-relative:text;mso-width-relative:page;mso-height-relative:page" wrapcoords="-36 0 -36 21564 21600 21564 21600 0 -36 0">
+          <v:shape id="_x0000_s1027" type="#_x0000_t75" style="position:absolute;margin-left:0;margin-top:264.7pt;width:450.75pt;height:329.4pt;z-index:-251653120" wrapcoords="-36 0 -36 21564 21600 21564 21600 0 -36 0">
             <v:imagedata r:id="rId12" o:title="adminPageDesign"/>
             <w10:wrap type="tight"/>
           </v:shape>
@@ -3306,7 +3078,7 @@
         </w:rPr>
         <w:lastRenderedPageBreak/>
         <w:pict>
-          <v:shape id="_x0000_s1028" type="#_x0000_t75" style="position:absolute;margin-left:0;margin-top:27.75pt;width:451.5pt;height:345.55pt;z-index:-251651072;mso-position-horizontal-relative:text;mso-position-vertical-relative:text;mso-width-relative:page;mso-height-relative:page" wrapcoords="-36 0 -36 21564 21600 21564 21600 0 -36 0">
+          <v:shape id="_x0000_s1028" type="#_x0000_t75" style="position:absolute;margin-left:0;margin-top:27.75pt;width:451.5pt;height:345.55pt;z-index:-251651072" wrapcoords="-36 0 -36 21564 21600 21564 21600 0 -36 0">
             <v:imagedata r:id="rId13" o:title="userPageDesign"/>
             <w10:wrap type="tight"/>
           </v:shape>
@@ -3367,7 +3139,7 @@
 </file>
 
 <file path=word/endnotes.xml><?xml version="1.0" encoding="utf-8"?>
-<w:endnotes xmlns:wpc="http://schemas.microsoft.com/office/word/2010/wordprocessingCanvas" xmlns:mc="http://schemas.openxmlformats.org/markup-compatibility/2006" xmlns:o="urn:schemas-microsoft-com:office:office" xmlns:r="http://schemas.openxmlformats.org/officeDocument/2006/relationships" xmlns:m="http://schemas.openxmlformats.org/officeDocument/2006/math" xmlns:v="urn:schemas-microsoft-com:vml" xmlns:wp14="http://schemas.microsoft.com/office/word/2010/wordprocessingDrawing" xmlns:wp="http://schemas.openxmlformats.org/drawingml/2006/wordprocessingDrawing" xmlns:w10="urn:schemas-microsoft-com:office:word" xmlns:w="http://schemas.openxmlformats.org/wordprocessingml/2006/main" xmlns:w14="http://schemas.microsoft.com/office/word/2010/wordml" xmlns:w15="http://schemas.microsoft.com/office/word/2012/wordml" xmlns:wpg="http://schemas.microsoft.com/office/word/2010/wordprocessingGroup" xmlns:wpi="http://schemas.microsoft.com/office/word/2010/wordprocessingInk" xmlns:wne="http://schemas.microsoft.com/office/word/2006/wordml" xmlns:wps="http://schemas.microsoft.com/office/word/2010/wordprocessingShape" mc:Ignorable="w14 w15 wp14">
+<w:endnotes xmlns:wpc="http://schemas.microsoft.com/office/word/2010/wordprocessingCanvas" xmlns:cx="http://schemas.microsoft.com/office/drawing/2014/chartex" xmlns:cx1="http://schemas.microsoft.com/office/drawing/2015/9/8/chartex" xmlns:cx2="http://schemas.microsoft.com/office/drawing/2015/10/21/chartex" xmlns:cx3="http://schemas.microsoft.com/office/drawing/2016/5/9/chartex" xmlns:cx4="http://schemas.microsoft.com/office/drawing/2016/5/10/chartex" xmlns:cx5="http://schemas.microsoft.com/office/drawing/2016/5/11/chartex" xmlns:cx6="http://schemas.microsoft.com/office/drawing/2016/5/12/chartex" xmlns:cx7="http://schemas.microsoft.com/office/drawing/2016/5/13/chartex" xmlns:cx8="http://schemas.microsoft.com/office/drawing/2016/5/14/chartex" xmlns:mc="http://schemas.openxmlformats.org/markup-compatibility/2006" xmlns:aink="http://schemas.microsoft.com/office/drawing/2016/ink" xmlns:am3d="http://schemas.microsoft.com/office/drawing/2017/model3d" xmlns:o="urn:schemas-microsoft-com:office:office" xmlns:r="http://schemas.openxmlformats.org/officeDocument/2006/relationships" xmlns:m="http://schemas.openxmlformats.org/officeDocument/2006/math" xmlns:v="urn:schemas-microsoft-com:vml" xmlns:wp14="http://schemas.microsoft.com/office/word/2010/wordprocessingDrawing" xmlns:wp="http://schemas.openxmlformats.org/drawingml/2006/wordprocessingDrawing" xmlns:w10="urn:schemas-microsoft-com:office:word" xmlns:w="http://schemas.openxmlformats.org/wordprocessingml/2006/main" xmlns:w14="http://schemas.microsoft.com/office/word/2010/wordml" xmlns:w15="http://schemas.microsoft.com/office/word/2012/wordml" xmlns:w16cid="http://schemas.microsoft.com/office/word/2016/wordml/cid" xmlns:w16se="http://schemas.microsoft.com/office/word/2015/wordml/symex" xmlns:wpg="http://schemas.microsoft.com/office/word/2010/wordprocessingGroup" xmlns:wpi="http://schemas.microsoft.com/office/word/2010/wordprocessingInk" xmlns:wne="http://schemas.microsoft.com/office/word/2006/wordml" xmlns:wps="http://schemas.microsoft.com/office/word/2010/wordprocessingShape" mc:Ignorable="w14 w15 w16se w16cid wp14">
   <w:endnote w:type="separator" w:id="-1">
     <w:p>
       <w:pPr>
@@ -3392,7 +3164,7 @@
 </file>
 
 <file path=word/footnotes.xml><?xml version="1.0" encoding="utf-8"?>
-<w:footnotes xmlns:wpc="http://schemas.microsoft.com/office/word/2010/wordprocessingCanvas" xmlns:mc="http://schemas.openxmlformats.org/markup-compatibility/2006" xmlns:o="urn:schemas-microsoft-com:office:office" xmlns:r="http://schemas.openxmlformats.org/officeDocument/2006/relationships" xmlns:m="http://schemas.openxmlformats.org/officeDocument/2006/math" xmlns:v="urn:schemas-microsoft-com:vml" xmlns:wp14="http://schemas.microsoft.com/office/word/2010/wordprocessingDrawing" xmlns:wp="http://schemas.openxmlformats.org/drawingml/2006/wordprocessingDrawing" xmlns:w10="urn:schemas-microsoft-com:office:word" xmlns:w="http://schemas.openxmlformats.org/wordprocessingml/2006/main" xmlns:w14="http://schemas.microsoft.com/office/word/2010/wordml" xmlns:w15="http://schemas.microsoft.com/office/word/2012/wordml" xmlns:wpg="http://schemas.microsoft.com/office/word/2010/wordprocessingGroup" xmlns:wpi="http://schemas.microsoft.com/office/word/2010/wordprocessingInk" xmlns:wne="http://schemas.microsoft.com/office/word/2006/wordml" xmlns:wps="http://schemas.microsoft.com/office/word/2010/wordprocessingShape" mc:Ignorable="w14 w15 wp14">
+<w:footnotes xmlns:wpc="http://schemas.microsoft.com/office/word/2010/wordprocessingCanvas" xmlns:cx="http://schemas.microsoft.com/office/drawing/2014/chartex" xmlns:cx1="http://schemas.microsoft.com/office/drawing/2015/9/8/chartex" xmlns:cx2="http://schemas.microsoft.com/office/drawing/2015/10/21/chartex" xmlns:cx3="http://schemas.microsoft.com/office/drawing/2016/5/9/chartex" xmlns:cx4="http://schemas.microsoft.com/office/drawing/2016/5/10/chartex" xmlns:cx5="http://schemas.microsoft.com/office/drawing/2016/5/11/chartex" xmlns:cx6="http://schemas.microsoft.com/office/drawing/2016/5/12/chartex" xmlns:cx7="http://schemas.microsoft.com/office/drawing/2016/5/13/chartex" xmlns:cx8="http://schemas.microsoft.com/office/drawing/2016/5/14/chartex" xmlns:mc="http://schemas.openxmlformats.org/markup-compatibility/2006" xmlns:aink="http://schemas.microsoft.com/office/drawing/2016/ink" xmlns:am3d="http://schemas.microsoft.com/office/drawing/2017/model3d" xmlns:o="urn:schemas-microsoft-com:office:office" xmlns:r="http://schemas.openxmlformats.org/officeDocument/2006/relationships" xmlns:m="http://schemas.openxmlformats.org/officeDocument/2006/math" xmlns:v="urn:schemas-microsoft-com:vml" xmlns:wp14="http://schemas.microsoft.com/office/word/2010/wordprocessingDrawing" xmlns:wp="http://schemas.openxmlformats.org/drawingml/2006/wordprocessingDrawing" xmlns:w10="urn:schemas-microsoft-com:office:word" xmlns:w="http://schemas.openxmlformats.org/wordprocessingml/2006/main" xmlns:w14="http://schemas.microsoft.com/office/word/2010/wordml" xmlns:w15="http://schemas.microsoft.com/office/word/2012/wordml" xmlns:w16cid="http://schemas.microsoft.com/office/word/2016/wordml/cid" xmlns:w16se="http://schemas.microsoft.com/office/word/2015/wordml/symex" xmlns:wpg="http://schemas.microsoft.com/office/word/2010/wordprocessingGroup" xmlns:wpi="http://schemas.microsoft.com/office/word/2010/wordprocessingInk" xmlns:wne="http://schemas.microsoft.com/office/word/2006/wordml" xmlns:wps="http://schemas.microsoft.com/office/word/2010/wordprocessingShape" mc:Ignorable="w14 w15 w16se w16cid wp14">
   <w:footnote w:type="separator" w:id="-1">
     <w:p>
       <w:pPr>
@@ -3417,7 +3189,7 @@
 </file>
 
 <file path=word/numbering.xml><?xml version="1.0" encoding="utf-8"?>
-<w:numbering xmlns:wpc="http://schemas.microsoft.com/office/word/2010/wordprocessingCanvas" xmlns:mc="http://schemas.openxmlformats.org/markup-compatibility/2006" xmlns:o="urn:schemas-microsoft-com:office:office" xmlns:r="http://schemas.openxmlformats.org/officeDocument/2006/relationships" xmlns:m="http://schemas.openxmlformats.org/officeDocument/2006/math" xmlns:v="urn:schemas-microsoft-com:vml" xmlns:wp14="http://schemas.microsoft.com/office/word/2010/wordprocessingDrawing" xmlns:wp="http://schemas.openxmlformats.org/drawingml/2006/wordprocessingDrawing" xmlns:w10="urn:schemas-microsoft-com:office:word" xmlns:w="http://schemas.openxmlformats.org/wordprocessingml/2006/main" xmlns:w14="http://schemas.microsoft.com/office/word/2010/wordml" xmlns:w15="http://schemas.microsoft.com/office/word/2012/wordml" xmlns:wpg="http://schemas.microsoft.com/office/word/2010/wordprocessingGroup" xmlns:wpi="http://schemas.microsoft.com/office/word/2010/wordprocessingInk" xmlns:wne="http://schemas.microsoft.com/office/word/2006/wordml" xmlns:wps="http://schemas.microsoft.com/office/word/2010/wordprocessingShape" mc:Ignorable="w14 w15 wp14">
+<w:numbering xmlns:wpc="http://schemas.microsoft.com/office/word/2010/wordprocessingCanvas" xmlns:cx="http://schemas.microsoft.com/office/drawing/2014/chartex" xmlns:cx1="http://schemas.microsoft.com/office/drawing/2015/9/8/chartex" xmlns:cx2="http://schemas.microsoft.com/office/drawing/2015/10/21/chartex" xmlns:cx3="http://schemas.microsoft.com/office/drawing/2016/5/9/chartex" xmlns:cx4="http://schemas.microsoft.com/office/drawing/2016/5/10/chartex" xmlns:cx5="http://schemas.microsoft.com/office/drawing/2016/5/11/chartex" xmlns:cx6="http://schemas.microsoft.com/office/drawing/2016/5/12/chartex" xmlns:cx7="http://schemas.microsoft.com/office/drawing/2016/5/13/chartex" xmlns:cx8="http://schemas.microsoft.com/office/drawing/2016/5/14/chartex" xmlns:mc="http://schemas.openxmlformats.org/markup-compatibility/2006" xmlns:aink="http://schemas.microsoft.com/office/drawing/2016/ink" xmlns:am3d="http://schemas.microsoft.com/office/drawing/2017/model3d" xmlns:o="urn:schemas-microsoft-com:office:office" xmlns:r="http://schemas.openxmlformats.org/officeDocument/2006/relationships" xmlns:m="http://schemas.openxmlformats.org/officeDocument/2006/math" xmlns:v="urn:schemas-microsoft-com:vml" xmlns:wp14="http://schemas.microsoft.com/office/word/2010/wordprocessingDrawing" xmlns:wp="http://schemas.openxmlformats.org/drawingml/2006/wordprocessingDrawing" xmlns:w10="urn:schemas-microsoft-com:office:word" xmlns:w="http://schemas.openxmlformats.org/wordprocessingml/2006/main" xmlns:w14="http://schemas.microsoft.com/office/word/2010/wordml" xmlns:w15="http://schemas.microsoft.com/office/word/2012/wordml" xmlns:w16cid="http://schemas.microsoft.com/office/word/2016/wordml/cid" xmlns:w16se="http://schemas.microsoft.com/office/word/2015/wordml/symex" xmlns:wpg="http://schemas.microsoft.com/office/word/2010/wordprocessingGroup" xmlns:wpi="http://schemas.microsoft.com/office/word/2010/wordprocessingInk" xmlns:wne="http://schemas.microsoft.com/office/word/2006/wordml" xmlns:wps="http://schemas.microsoft.com/office/word/2010/wordprocessingShape" mc:Ignorable="w14 w15 w16se w16cid wp14">
   <w:abstractNum w:abstractNumId="0" w15:restartNumberingAfterBreak="0">
     <w:nsid w:val="0CD57FAC"/>
     <w:multiLevelType w:val="hybridMultilevel"/>
@@ -4714,7 +4486,7 @@
 </file>
 
 <file path=word/styles.xml><?xml version="1.0" encoding="utf-8"?>
-<w:styles xmlns:mc="http://schemas.openxmlformats.org/markup-compatibility/2006" xmlns:r="http://schemas.openxmlformats.org/officeDocument/2006/relationships" xmlns:w="http://schemas.openxmlformats.org/wordprocessingml/2006/main" xmlns:w14="http://schemas.microsoft.com/office/word/2010/wordml" xmlns:w15="http://schemas.microsoft.com/office/word/2012/wordml" mc:Ignorable="w14 w15">
+<w:styles xmlns:mc="http://schemas.openxmlformats.org/markup-compatibility/2006" xmlns:r="http://schemas.openxmlformats.org/officeDocument/2006/relationships" xmlns:w="http://schemas.openxmlformats.org/wordprocessingml/2006/main" xmlns:w14="http://schemas.microsoft.com/office/word/2010/wordml" xmlns:w15="http://schemas.microsoft.com/office/word/2012/wordml" xmlns:w16cid="http://schemas.microsoft.com/office/word/2016/wordml/cid" xmlns:w16se="http://schemas.microsoft.com/office/word/2015/wordml/symex" mc:Ignorable="w14 w15 w16se w16cid">
   <w:docDefaults>
     <w:rPrDefault>
       <w:rPr>
@@ -4730,7 +4502,7 @@
       </w:pPr>
     </w:pPrDefault>
   </w:docDefaults>
-  <w:latentStyles w:defLockedState="0" w:defUIPriority="99" w:defSemiHidden="0" w:defUnhideWhenUsed="0" w:defQFormat="0" w:count="371">
+  <w:latentStyles w:defLockedState="0" w:defUIPriority="99" w:defSemiHidden="0" w:defUnhideWhenUsed="0" w:defQFormat="0" w:count="375">
     <w:lsdException w:name="Normal" w:uiPriority="0" w:qFormat="1"/>
     <w:lsdException w:name="heading 1" w:uiPriority="9" w:qFormat="1"/>
     <w:lsdException w:name="heading 2" w:semiHidden="1" w:uiPriority="9" w:unhideWhenUsed="1" w:qFormat="1"/>
@@ -4836,7 +4608,6 @@
     <w:lsdException w:name="HTML Sample" w:semiHidden="1" w:unhideWhenUsed="1"/>
     <w:lsdException w:name="HTML Typewriter" w:semiHidden="1" w:unhideWhenUsed="1"/>
     <w:lsdException w:name="HTML Variable" w:semiHidden="1" w:unhideWhenUsed="1"/>
-    <w:lsdException w:name="Normal Table" w:semiHidden="1" w:unhideWhenUsed="1"/>
     <w:lsdException w:name="annotation subject" w:semiHidden="1" w:unhideWhenUsed="1"/>
     <w:lsdException w:name="No List" w:semiHidden="1" w:unhideWhenUsed="1"/>
     <w:lsdException w:name="Outline List 1" w:semiHidden="1" w:unhideWhenUsed="1"/>
@@ -4880,10 +4651,8 @@
     <w:lsdException w:name="Table Elegant" w:semiHidden="1" w:unhideWhenUsed="1"/>
     <w:lsdException w:name="Table Professional" w:semiHidden="1" w:unhideWhenUsed="1"/>
     <w:lsdException w:name="Table Subtle 1" w:semiHidden="1" w:unhideWhenUsed="1"/>
-    <w:lsdException w:name="Table Subtle 2" w:semiHidden="1" w:unhideWhenUsed="1"/>
     <w:lsdException w:name="Table Web 1" w:semiHidden="1" w:unhideWhenUsed="1"/>
     <w:lsdException w:name="Table Web 2" w:semiHidden="1" w:unhideWhenUsed="1"/>
-    <w:lsdException w:name="Table Web 3" w:semiHidden="1" w:unhideWhenUsed="1"/>
     <w:lsdException w:name="Balloon Text" w:semiHidden="1" w:unhideWhenUsed="1"/>
     <w:lsdException w:name="Table Grid" w:uiPriority="39"/>
     <w:lsdException w:name="Table Theme" w:semiHidden="1" w:unhideWhenUsed="1"/>
@@ -5102,6 +4871,10 @@
     <w:lsdException w:name="List Table 5 Dark Accent 6" w:uiPriority="50"/>
     <w:lsdException w:name="List Table 6 Colorful Accent 6" w:uiPriority="51"/>
     <w:lsdException w:name="List Table 7 Colorful Accent 6" w:uiPriority="52"/>
+    <w:lsdException w:name="Mention" w:semiHidden="1" w:unhideWhenUsed="1"/>
+    <w:lsdException w:name="Smart Hyperlink" w:semiHidden="1" w:unhideWhenUsed="1"/>
+    <w:lsdException w:name="Hashtag" w:semiHidden="1" w:unhideWhenUsed="1"/>
+    <w:lsdException w:name="Unresolved Mention" w:semiHidden="1" w:unhideWhenUsed="1"/>
   </w:latentStyles>
   <w:style w:type="paragraph" w:default="1" w:styleId="Normal">
     <w:name w:val="Normal"/>

</xml_diff>